<commit_message>
Add minutes for meeting 1. Update user stories #1-#4
</commit_message>
<xml_diff>
--- a/docs/MeetingMinutes_2.docx
+++ b/docs/MeetingMinutes_2.docx
@@ -1,6 +1,6 @@
 
 <file path=word/document.xml><?xml version="1.0" encoding="utf-8"?>
-<w:document xmlns:wpc="http://schemas.microsoft.com/office/word/2010/wordprocessingCanvas" xmlns:cx="http://schemas.microsoft.com/office/drawing/2014/chartex" xmlns:cx1="http://schemas.microsoft.com/office/drawing/2015/9/8/chartex" xmlns:cx2="http://schemas.microsoft.com/office/drawing/2015/10/21/chartex" xmlns:cx3="http://schemas.microsoft.com/office/drawing/2016/5/9/chartex" xmlns:cx4="http://schemas.microsoft.com/office/drawing/2016/5/10/chartex" xmlns:cx5="http://schemas.microsoft.com/office/drawing/2016/5/11/chartex" xmlns:cx6="http://schemas.microsoft.com/office/drawing/2016/5/12/chartex" xmlns:cx7="http://schemas.microsoft.com/office/drawing/2016/5/13/chartex" xmlns:cx8="http://schemas.microsoft.com/office/drawing/2016/5/14/chartex" xmlns:mc="http://schemas.openxmlformats.org/markup-compatibility/2006" xmlns:aink="http://schemas.microsoft.com/office/drawing/2016/ink" xmlns:am3d="http://schemas.microsoft.com/office/drawing/2017/model3d" xmlns:o="urn:schemas-microsoft-com:office:office" xmlns:r="http://schemas.openxmlformats.org/officeDocument/2006/relationships" xmlns:m="http://schemas.openxmlformats.org/officeDocument/2006/math" xmlns:v="urn:schemas-microsoft-com:vml" xmlns:wp14="http://schemas.microsoft.com/office/word/2010/wordprocessingDrawing" xmlns:wp="http://schemas.openxmlformats.org/drawingml/2006/wordprocessingDrawing" xmlns:w10="urn:schemas-microsoft-com:office:word" xmlns:w="http://schemas.openxmlformats.org/wordprocessingml/2006/main" xmlns:w14="http://schemas.microsoft.com/office/word/2010/wordml" xmlns:w15="http://schemas.microsoft.com/office/word/2012/wordml" xmlns:w16cex="http://schemas.microsoft.com/office/word/2018/wordml/cex" xmlns:w16cid="http://schemas.microsoft.com/office/word/2016/wordml/cid" xmlns:w16="http://schemas.microsoft.com/office/word/2018/wordml" xmlns:w16se="http://schemas.microsoft.com/office/word/2015/wordml/symex" xmlns:wpg="http://schemas.microsoft.com/office/word/2010/wordprocessingGroup" xmlns:wpi="http://schemas.microsoft.com/office/word/2010/wordprocessingInk" xmlns:wne="http://schemas.microsoft.com/office/word/2006/wordml" xmlns:wps="http://schemas.microsoft.com/office/word/2010/wordprocessingShape" mc:Ignorable="w14 w15 w16se w16cid w16 w16cex wp14">
+<w:document xmlns:wpc="http://schemas.microsoft.com/office/word/2010/wordprocessingCanvas" xmlns:cx="http://schemas.microsoft.com/office/drawing/2014/chartex" xmlns:cx1="http://schemas.microsoft.com/office/drawing/2015/9/8/chartex" xmlns:cx2="http://schemas.microsoft.com/office/drawing/2015/10/21/chartex" xmlns:cx3="http://schemas.microsoft.com/office/drawing/2016/5/9/chartex" xmlns:cx4="http://schemas.microsoft.com/office/drawing/2016/5/10/chartex" xmlns:cx5="http://schemas.microsoft.com/office/drawing/2016/5/11/chartex" xmlns:cx6="http://schemas.microsoft.com/office/drawing/2016/5/12/chartex" xmlns:cx7="http://schemas.microsoft.com/office/drawing/2016/5/13/chartex" xmlns:cx8="http://schemas.microsoft.com/office/drawing/2016/5/14/chartex" xmlns:mc="http://schemas.openxmlformats.org/markup-compatibility/2006" xmlns:aink="http://schemas.microsoft.com/office/drawing/2016/ink" xmlns:am3d="http://schemas.microsoft.com/office/drawing/2017/model3d" xmlns:o="urn:schemas-microsoft-com:office:office" xmlns:r="http://schemas.openxmlformats.org/officeDocument/2006/relationships" xmlns:m="http://schemas.openxmlformats.org/officeDocument/2006/math" xmlns:v="urn:schemas-microsoft-com:vml" xmlns:wp14="http://schemas.microsoft.com/office/word/2010/wordprocessingDrawing" xmlns:wp="http://schemas.openxmlformats.org/drawingml/2006/wordprocessingDrawing" xmlns:w10="urn:schemas-microsoft-com:office:word" xmlns:w="http://schemas.openxmlformats.org/wordprocessingml/2006/main" xmlns:w14="http://schemas.microsoft.com/office/word/2010/wordml" xmlns:w15="http://schemas.microsoft.com/office/word/2012/wordml" xmlns:w16cid="http://schemas.microsoft.com/office/word/2016/wordml/cid" xmlns:w16se="http://schemas.microsoft.com/office/word/2015/wordml/symex" xmlns:wpg="http://schemas.microsoft.com/office/word/2010/wordprocessingGroup" xmlns:wpi="http://schemas.microsoft.com/office/word/2010/wordprocessingInk" xmlns:wne="http://schemas.microsoft.com/office/word/2006/wordml" xmlns:wps="http://schemas.microsoft.com/office/word/2010/wordprocessingShape" mc:Ignorable="w14 w15 w16se w16cid wp14">
   <w:body>
     <w:p>
       <w:pPr>
@@ -32,6 +32,2083 @@
         <w:t>Weekly Meeting with team/Supervisor</w:t>
       </w:r>
     </w:p>
+    <w:p/>
+    <w:p>
+      <w:pPr>
+        <w:pStyle w:val="Heading1"/>
+        <w:rPr>
+          <w:rFonts w:ascii="Raleway" w:eastAsia="Raleway" w:hAnsi="Raleway" w:cs="Raleway"/>
+        </w:rPr>
+      </w:pPr>
+      <w:r>
+        <w:rPr>
+          <w:rFonts w:ascii="Raleway" w:eastAsia="Raleway" w:hAnsi="Raleway" w:cs="Raleway"/>
+        </w:rPr>
+        <w:t xml:space="preserve">Meeting No:  </w:t>
+      </w:r>
+      <w:r>
+        <w:rPr>
+          <w:rFonts w:ascii="Raleway" w:eastAsia="Raleway" w:hAnsi="Raleway" w:cs="Raleway"/>
+        </w:rPr>
+        <w:t>1</w:t>
+      </w:r>
+    </w:p>
+    <w:p>
+      <w:pPr>
+        <w:pStyle w:val="Heading2"/>
+        <w:rPr>
+          <w:rFonts w:ascii="Raleway" w:eastAsia="Raleway" w:hAnsi="Raleway" w:cs="Raleway"/>
+        </w:rPr>
+      </w:pPr>
+      <w:r>
+        <w:rPr>
+          <w:rFonts w:ascii="Raleway" w:eastAsia="Raleway" w:hAnsi="Raleway" w:cs="Raleway"/>
+        </w:rPr>
+        <w:t>Meeting Details</w:t>
+      </w:r>
+    </w:p>
+    <w:tbl>
+      <w:tblPr>
+        <w:tblStyle w:val="a"/>
+        <w:tblW w:w="8895" w:type="dxa"/>
+        <w:tblBorders>
+          <w:top w:val="single" w:sz="6" w:space="0" w:color="000000"/>
+          <w:left w:val="single" w:sz="6" w:space="0" w:color="000000"/>
+          <w:bottom w:val="single" w:sz="6" w:space="0" w:color="000000"/>
+          <w:right w:val="single" w:sz="6" w:space="0" w:color="000000"/>
+          <w:insideH w:val="single" w:sz="6" w:space="0" w:color="000000"/>
+          <w:insideV w:val="single" w:sz="6" w:space="0" w:color="000000"/>
+        </w:tblBorders>
+        <w:tblLayout w:type="fixed"/>
+        <w:tblLook w:val="0600" w:firstRow="0" w:lastRow="0" w:firstColumn="0" w:lastColumn="0" w:noHBand="1" w:noVBand="1"/>
+      </w:tblPr>
+      <w:tblGrid>
+        <w:gridCol w:w="2490"/>
+        <w:gridCol w:w="6405"/>
+      </w:tblGrid>
+      <w:tr>
+        <w:trPr>
+          <w:trHeight w:val="300"/>
+        </w:trPr>
+        <w:tc>
+          <w:tcPr>
+            <w:tcW w:w="2490" w:type="dxa"/>
+            <w:tcBorders>
+              <w:top w:val="single" w:sz="8" w:space="0" w:color="808080"/>
+              <w:left w:val="single" w:sz="8" w:space="0" w:color="808080"/>
+              <w:bottom w:val="single" w:sz="8" w:space="0" w:color="808080"/>
+              <w:right w:val="single" w:sz="8" w:space="0" w:color="808080"/>
+            </w:tcBorders>
+            <w:shd w:val="clear" w:color="auto" w:fill="E6E6E6"/>
+            <w:tcMar>
+              <w:top w:w="5" w:type="dxa"/>
+              <w:left w:w="5" w:type="dxa"/>
+              <w:bottom w:w="5" w:type="dxa"/>
+              <w:right w:w="5" w:type="dxa"/>
+            </w:tcMar>
+          </w:tcPr>
+          <w:p>
+            <w:pPr>
+              <w:widowControl w:val="0"/>
+              <w:pBdr>
+                <w:top w:val="nil"/>
+                <w:left w:val="nil"/>
+                <w:bottom w:val="nil"/>
+                <w:right w:val="nil"/>
+                <w:between w:val="nil"/>
+              </w:pBdr>
+              <w:spacing w:line="240" w:lineRule="auto"/>
+              <w:jc w:val="center"/>
+              <w:rPr>
+                <w:rFonts w:ascii="Raleway" w:eastAsia="Raleway" w:hAnsi="Raleway" w:cs="Raleway"/>
+                <w:sz w:val="20"/>
+                <w:szCs w:val="20"/>
+                <w:shd w:val="clear" w:color="auto" w:fill="E6E6E6"/>
+              </w:rPr>
+            </w:pPr>
+            <w:r>
+              <w:rPr>
+                <w:rFonts w:ascii="Raleway" w:eastAsia="Raleway" w:hAnsi="Raleway" w:cs="Raleway"/>
+                <w:sz w:val="20"/>
+                <w:szCs w:val="20"/>
+                <w:shd w:val="clear" w:color="auto" w:fill="E6E6E6"/>
+              </w:rPr>
+              <w:t>Date:</w:t>
+            </w:r>
+          </w:p>
+        </w:tc>
+        <w:tc>
+          <w:tcPr>
+            <w:tcW w:w="6405" w:type="dxa"/>
+            <w:tcBorders>
+              <w:top w:val="single" w:sz="8" w:space="0" w:color="808080"/>
+              <w:bottom w:val="single" w:sz="8" w:space="0" w:color="808080"/>
+              <w:right w:val="single" w:sz="8" w:space="0" w:color="808080"/>
+            </w:tcBorders>
+            <w:shd w:val="clear" w:color="auto" w:fill="auto"/>
+            <w:tcMar>
+              <w:top w:w="5" w:type="dxa"/>
+              <w:left w:w="5" w:type="dxa"/>
+              <w:bottom w:w="5" w:type="dxa"/>
+              <w:right w:w="5" w:type="dxa"/>
+            </w:tcMar>
+          </w:tcPr>
+          <w:p>
+            <w:pPr>
+              <w:widowControl w:val="0"/>
+              <w:pBdr>
+                <w:top w:val="nil"/>
+                <w:left w:val="nil"/>
+                <w:bottom w:val="nil"/>
+                <w:right w:val="nil"/>
+                <w:between w:val="nil"/>
+              </w:pBdr>
+              <w:rPr>
+                <w:rFonts w:ascii="Raleway" w:eastAsia="Raleway" w:hAnsi="Raleway" w:cs="Raleway"/>
+                <w:sz w:val="20"/>
+                <w:szCs w:val="20"/>
+              </w:rPr>
+            </w:pPr>
+            <w:r>
+              <w:rPr>
+                <w:rFonts w:ascii="Raleway" w:eastAsia="Raleway" w:hAnsi="Raleway" w:cs="Raleway"/>
+                <w:sz w:val="20"/>
+                <w:szCs w:val="20"/>
+              </w:rPr>
+              <w:t xml:space="preserve"> </w:t>
+            </w:r>
+            <w:r>
+              <w:rPr>
+                <w:rFonts w:ascii="Raleway" w:eastAsia="Raleway" w:hAnsi="Raleway" w:cs="Raleway"/>
+                <w:sz w:val="20"/>
+                <w:szCs w:val="20"/>
+                <w:highlight w:val="white"/>
+              </w:rPr>
+              <w:t>0</w:t>
+            </w:r>
+            <w:r>
+              <w:rPr>
+                <w:rFonts w:ascii="Raleway" w:eastAsia="Raleway" w:hAnsi="Raleway" w:cs="Raleway"/>
+                <w:sz w:val="20"/>
+                <w:szCs w:val="20"/>
+                <w:highlight w:val="white"/>
+              </w:rPr>
+              <w:t>5</w:t>
+            </w:r>
+            <w:r>
+              <w:rPr>
+                <w:rFonts w:ascii="Raleway" w:eastAsia="Raleway" w:hAnsi="Raleway" w:cs="Raleway"/>
+                <w:sz w:val="20"/>
+                <w:szCs w:val="20"/>
+                <w:highlight w:val="white"/>
+              </w:rPr>
+              <w:t>/0</w:t>
+            </w:r>
+            <w:r>
+              <w:rPr>
+                <w:rFonts w:ascii="Raleway" w:eastAsia="Raleway" w:hAnsi="Raleway" w:cs="Raleway"/>
+                <w:sz w:val="20"/>
+                <w:szCs w:val="20"/>
+                <w:highlight w:val="white"/>
+              </w:rPr>
+              <w:t>8</w:t>
+            </w:r>
+            <w:r>
+              <w:rPr>
+                <w:rFonts w:ascii="Raleway" w:eastAsia="Raleway" w:hAnsi="Raleway" w:cs="Raleway"/>
+                <w:sz w:val="20"/>
+                <w:szCs w:val="20"/>
+                <w:highlight w:val="white"/>
+              </w:rPr>
+              <w:t>/20</w:t>
+            </w:r>
+            <w:r>
+              <w:rPr>
+                <w:rFonts w:ascii="Raleway" w:eastAsia="Raleway" w:hAnsi="Raleway" w:cs="Raleway"/>
+                <w:sz w:val="20"/>
+                <w:szCs w:val="20"/>
+              </w:rPr>
+              <w:t>20</w:t>
+            </w:r>
+          </w:p>
+        </w:tc>
+      </w:tr>
+      <w:tr>
+        <w:tc>
+          <w:tcPr>
+            <w:tcW w:w="2490" w:type="dxa"/>
+            <w:tcBorders>
+              <w:left w:val="single" w:sz="8" w:space="0" w:color="808080"/>
+              <w:bottom w:val="single" w:sz="8" w:space="0" w:color="808080"/>
+              <w:right w:val="single" w:sz="8" w:space="0" w:color="808080"/>
+            </w:tcBorders>
+            <w:shd w:val="clear" w:color="auto" w:fill="E6E6E6"/>
+            <w:tcMar>
+              <w:top w:w="5" w:type="dxa"/>
+              <w:left w:w="5" w:type="dxa"/>
+              <w:bottom w:w="5" w:type="dxa"/>
+              <w:right w:w="5" w:type="dxa"/>
+            </w:tcMar>
+          </w:tcPr>
+          <w:p>
+            <w:pPr>
+              <w:widowControl w:val="0"/>
+              <w:pBdr>
+                <w:top w:val="nil"/>
+                <w:left w:val="nil"/>
+                <w:bottom w:val="nil"/>
+                <w:right w:val="nil"/>
+                <w:between w:val="nil"/>
+              </w:pBdr>
+              <w:spacing w:line="240" w:lineRule="auto"/>
+              <w:jc w:val="center"/>
+              <w:rPr>
+                <w:rFonts w:ascii="Raleway" w:eastAsia="Raleway" w:hAnsi="Raleway" w:cs="Raleway"/>
+                <w:sz w:val="20"/>
+                <w:szCs w:val="20"/>
+                <w:shd w:val="clear" w:color="auto" w:fill="E6E6E6"/>
+              </w:rPr>
+            </w:pPr>
+            <w:r>
+              <w:rPr>
+                <w:rFonts w:ascii="Raleway" w:eastAsia="Raleway" w:hAnsi="Raleway" w:cs="Raleway"/>
+                <w:sz w:val="20"/>
+                <w:szCs w:val="20"/>
+                <w:shd w:val="clear" w:color="auto" w:fill="E6E6E6"/>
+              </w:rPr>
+              <w:t>Venue:</w:t>
+            </w:r>
+          </w:p>
+        </w:tc>
+        <w:tc>
+          <w:tcPr>
+            <w:tcW w:w="6405" w:type="dxa"/>
+            <w:tcBorders>
+              <w:bottom w:val="single" w:sz="8" w:space="0" w:color="808080"/>
+              <w:right w:val="single" w:sz="8" w:space="0" w:color="808080"/>
+            </w:tcBorders>
+            <w:shd w:val="clear" w:color="auto" w:fill="auto"/>
+            <w:tcMar>
+              <w:top w:w="5" w:type="dxa"/>
+              <w:left w:w="5" w:type="dxa"/>
+              <w:bottom w:w="5" w:type="dxa"/>
+              <w:right w:w="5" w:type="dxa"/>
+            </w:tcMar>
+          </w:tcPr>
+          <w:p>
+            <w:pPr>
+              <w:widowControl w:val="0"/>
+              <w:pBdr>
+                <w:top w:val="nil"/>
+                <w:left w:val="nil"/>
+                <w:bottom w:val="nil"/>
+                <w:right w:val="nil"/>
+                <w:between w:val="nil"/>
+              </w:pBdr>
+              <w:rPr>
+                <w:rFonts w:ascii="Raleway" w:eastAsia="Raleway" w:hAnsi="Raleway" w:cs="Raleway"/>
+                <w:sz w:val="20"/>
+                <w:szCs w:val="20"/>
+              </w:rPr>
+            </w:pPr>
+            <w:r>
+              <w:rPr>
+                <w:rFonts w:ascii="Raleway" w:eastAsia="Raleway" w:hAnsi="Raleway" w:cs="Raleway"/>
+                <w:sz w:val="20"/>
+                <w:szCs w:val="20"/>
+              </w:rPr>
+              <w:t xml:space="preserve"> </w:t>
+            </w:r>
+            <w:r>
+              <w:rPr>
+                <w:rFonts w:ascii="Raleway" w:eastAsia="Raleway" w:hAnsi="Raleway" w:cs="Raleway"/>
+                <w:sz w:val="20"/>
+                <w:szCs w:val="20"/>
+              </w:rPr>
+              <w:t xml:space="preserve">MS Teams &amp; </w:t>
+            </w:r>
+            <w:r>
+              <w:rPr>
+                <w:rFonts w:ascii="Raleway" w:eastAsia="Raleway" w:hAnsi="Raleway" w:cs="Raleway"/>
+                <w:sz w:val="20"/>
+                <w:szCs w:val="20"/>
+              </w:rPr>
+              <w:t>Discord</w:t>
+            </w:r>
+          </w:p>
+        </w:tc>
+      </w:tr>
+      <w:tr>
+        <w:tc>
+          <w:tcPr>
+            <w:tcW w:w="2490" w:type="dxa"/>
+            <w:tcBorders>
+              <w:left w:val="single" w:sz="8" w:space="0" w:color="808080"/>
+              <w:bottom w:val="single" w:sz="8" w:space="0" w:color="808080"/>
+              <w:right w:val="single" w:sz="8" w:space="0" w:color="808080"/>
+            </w:tcBorders>
+            <w:shd w:val="clear" w:color="auto" w:fill="E6E6E6"/>
+            <w:tcMar>
+              <w:top w:w="5" w:type="dxa"/>
+              <w:left w:w="5" w:type="dxa"/>
+              <w:bottom w:w="5" w:type="dxa"/>
+              <w:right w:w="5" w:type="dxa"/>
+            </w:tcMar>
+          </w:tcPr>
+          <w:p>
+            <w:pPr>
+              <w:widowControl w:val="0"/>
+              <w:pBdr>
+                <w:top w:val="nil"/>
+                <w:left w:val="nil"/>
+                <w:bottom w:val="nil"/>
+                <w:right w:val="nil"/>
+                <w:between w:val="nil"/>
+              </w:pBdr>
+              <w:spacing w:line="240" w:lineRule="auto"/>
+              <w:jc w:val="center"/>
+              <w:rPr>
+                <w:rFonts w:ascii="Raleway" w:eastAsia="Raleway" w:hAnsi="Raleway" w:cs="Raleway"/>
+                <w:sz w:val="20"/>
+                <w:szCs w:val="20"/>
+                <w:shd w:val="clear" w:color="auto" w:fill="E6E6E6"/>
+              </w:rPr>
+            </w:pPr>
+            <w:r>
+              <w:rPr>
+                <w:rFonts w:ascii="Raleway" w:eastAsia="Raleway" w:hAnsi="Raleway" w:cs="Raleway"/>
+                <w:sz w:val="20"/>
+                <w:szCs w:val="20"/>
+                <w:shd w:val="clear" w:color="auto" w:fill="E6E6E6"/>
+              </w:rPr>
+              <w:t>Attendees:</w:t>
+            </w:r>
+          </w:p>
+        </w:tc>
+        <w:tc>
+          <w:tcPr>
+            <w:tcW w:w="6405" w:type="dxa"/>
+            <w:tcBorders>
+              <w:bottom w:val="single" w:sz="8" w:space="0" w:color="808080"/>
+              <w:right w:val="single" w:sz="8" w:space="0" w:color="808080"/>
+            </w:tcBorders>
+            <w:shd w:val="clear" w:color="auto" w:fill="auto"/>
+            <w:tcMar>
+              <w:top w:w="5" w:type="dxa"/>
+              <w:left w:w="5" w:type="dxa"/>
+              <w:bottom w:w="5" w:type="dxa"/>
+              <w:right w:w="5" w:type="dxa"/>
+            </w:tcMar>
+          </w:tcPr>
+          <w:p>
+            <w:pPr>
+              <w:spacing w:line="235" w:lineRule="auto"/>
+              <w:rPr>
+                <w:rFonts w:asciiTheme="majorHAnsi" w:eastAsia="Raleway" w:hAnsiTheme="majorHAnsi" w:cstheme="majorHAnsi"/>
+                <w:sz w:val="20"/>
+                <w:szCs w:val="20"/>
+              </w:rPr>
+            </w:pPr>
+            <w:r>
+              <w:rPr>
+                <w:rFonts w:asciiTheme="majorHAnsi" w:eastAsia="Raleway" w:hAnsiTheme="majorHAnsi" w:cstheme="majorHAnsi"/>
+                <w:sz w:val="20"/>
+                <w:szCs w:val="20"/>
+              </w:rPr>
+              <w:t xml:space="preserve">Midori </w:t>
+            </w:r>
+            <w:proofErr w:type="spellStart"/>
+            <w:r>
+              <w:rPr>
+                <w:rFonts w:asciiTheme="majorHAnsi" w:eastAsia="Raleway" w:hAnsiTheme="majorHAnsi" w:cstheme="majorHAnsi"/>
+                <w:sz w:val="20"/>
+                <w:szCs w:val="20"/>
+              </w:rPr>
+              <w:t>Verdouw</w:t>
+            </w:r>
+            <w:proofErr w:type="spellEnd"/>
+          </w:p>
+          <w:p>
+            <w:pPr>
+              <w:spacing w:line="235" w:lineRule="auto"/>
+              <w:rPr>
+                <w:rFonts w:asciiTheme="majorHAnsi" w:eastAsia="Raleway" w:hAnsiTheme="majorHAnsi" w:cstheme="majorHAnsi"/>
+                <w:sz w:val="20"/>
+                <w:szCs w:val="20"/>
+              </w:rPr>
+            </w:pPr>
+            <w:r>
+              <w:rPr>
+                <w:rFonts w:asciiTheme="majorHAnsi" w:eastAsia="Raleway" w:hAnsiTheme="majorHAnsi" w:cstheme="majorHAnsi"/>
+                <w:sz w:val="20"/>
+                <w:szCs w:val="20"/>
+              </w:rPr>
+              <w:t>Van Pham</w:t>
+            </w:r>
+          </w:p>
+          <w:p>
+            <w:pPr>
+              <w:spacing w:line="235" w:lineRule="auto"/>
+              <w:rPr>
+                <w:rFonts w:asciiTheme="majorHAnsi" w:eastAsia="Raleway" w:hAnsiTheme="majorHAnsi" w:cstheme="majorHAnsi"/>
+                <w:sz w:val="20"/>
+                <w:szCs w:val="20"/>
+              </w:rPr>
+            </w:pPr>
+            <w:r>
+              <w:rPr>
+                <w:rFonts w:asciiTheme="majorHAnsi" w:eastAsia="Raleway" w:hAnsiTheme="majorHAnsi" w:cstheme="majorHAnsi"/>
+                <w:sz w:val="20"/>
+                <w:szCs w:val="20"/>
+              </w:rPr>
+              <w:t xml:space="preserve">Julian </w:t>
+            </w:r>
+            <w:proofErr w:type="spellStart"/>
+            <w:r>
+              <w:rPr>
+                <w:rFonts w:asciiTheme="majorHAnsi" w:eastAsia="Raleway" w:hAnsiTheme="majorHAnsi" w:cstheme="majorHAnsi"/>
+                <w:sz w:val="20"/>
+                <w:szCs w:val="20"/>
+              </w:rPr>
+              <w:t>Tjiong</w:t>
+            </w:r>
+            <w:proofErr w:type="spellEnd"/>
+          </w:p>
+          <w:p>
+            <w:pPr>
+              <w:rPr>
+                <w:rFonts w:asciiTheme="majorHAnsi" w:hAnsiTheme="majorHAnsi" w:cstheme="majorHAnsi"/>
+                <w:sz w:val="20"/>
+                <w:szCs w:val="20"/>
+              </w:rPr>
+            </w:pPr>
+            <w:hyperlink r:id="rId7" w:history="1">
+              <w:r>
+                <w:rPr>
+                  <w:rStyle w:val="Hyperlink"/>
+                  <w:rFonts w:asciiTheme="majorHAnsi" w:hAnsiTheme="majorHAnsi" w:cstheme="majorHAnsi"/>
+                  <w:color w:val="172B4D"/>
+                  <w:sz w:val="20"/>
+                  <w:szCs w:val="20"/>
+                  <w:u w:val="none"/>
+                </w:rPr>
+                <w:t xml:space="preserve">Hon </w:t>
+              </w:r>
+              <w:proofErr w:type="spellStart"/>
+              <w:r>
+                <w:rPr>
+                  <w:rStyle w:val="Hyperlink"/>
+                  <w:rFonts w:asciiTheme="majorHAnsi" w:hAnsiTheme="majorHAnsi" w:cstheme="majorHAnsi"/>
+                  <w:color w:val="172B4D"/>
+                  <w:sz w:val="20"/>
+                  <w:szCs w:val="20"/>
+                  <w:u w:val="none"/>
+                </w:rPr>
+                <w:t>Khuin</w:t>
+              </w:r>
+              <w:proofErr w:type="spellEnd"/>
+              <w:r>
+                <w:rPr>
+                  <w:rStyle w:val="Hyperlink"/>
+                  <w:rFonts w:asciiTheme="majorHAnsi" w:hAnsiTheme="majorHAnsi" w:cstheme="majorHAnsi"/>
+                  <w:color w:val="172B4D"/>
+                  <w:sz w:val="20"/>
+                  <w:szCs w:val="20"/>
+                  <w:u w:val="none"/>
+                </w:rPr>
+                <w:t xml:space="preserve"> Jonathan Cheong</w:t>
+              </w:r>
+            </w:hyperlink>
+          </w:p>
+          <w:p>
+            <w:pPr>
+              <w:spacing w:line="235" w:lineRule="auto"/>
+              <w:rPr>
+                <w:rFonts w:ascii="Raleway" w:eastAsia="Raleway" w:hAnsi="Raleway" w:cs="Raleway"/>
+                <w:sz w:val="20"/>
+                <w:szCs w:val="20"/>
+              </w:rPr>
+            </w:pPr>
+            <w:r>
+              <w:rPr>
+                <w:rFonts w:ascii="Raleway" w:eastAsia="Raleway" w:hAnsi="Raleway" w:cs="Raleway"/>
+                <w:sz w:val="20"/>
+                <w:szCs w:val="20"/>
+              </w:rPr>
+              <w:tab/>
+            </w:r>
+          </w:p>
+        </w:tc>
+      </w:tr>
+      <w:tr>
+        <w:tc>
+          <w:tcPr>
+            <w:tcW w:w="2490" w:type="dxa"/>
+            <w:tcBorders>
+              <w:left w:val="single" w:sz="8" w:space="0" w:color="808080"/>
+              <w:bottom w:val="single" w:sz="8" w:space="0" w:color="808080"/>
+              <w:right w:val="single" w:sz="8" w:space="0" w:color="808080"/>
+            </w:tcBorders>
+            <w:shd w:val="clear" w:color="auto" w:fill="E6E6E6"/>
+            <w:tcMar>
+              <w:top w:w="5" w:type="dxa"/>
+              <w:left w:w="5" w:type="dxa"/>
+              <w:bottom w:w="5" w:type="dxa"/>
+              <w:right w:w="5" w:type="dxa"/>
+            </w:tcMar>
+          </w:tcPr>
+          <w:p>
+            <w:pPr>
+              <w:widowControl w:val="0"/>
+              <w:pBdr>
+                <w:top w:val="nil"/>
+                <w:left w:val="nil"/>
+                <w:bottom w:val="nil"/>
+                <w:right w:val="nil"/>
+                <w:between w:val="nil"/>
+              </w:pBdr>
+              <w:spacing w:line="240" w:lineRule="auto"/>
+              <w:jc w:val="center"/>
+              <w:rPr>
+                <w:rFonts w:ascii="Raleway" w:eastAsia="Raleway" w:hAnsi="Raleway" w:cs="Raleway"/>
+                <w:sz w:val="20"/>
+                <w:szCs w:val="20"/>
+                <w:shd w:val="clear" w:color="auto" w:fill="E6E6E6"/>
+              </w:rPr>
+            </w:pPr>
+            <w:r>
+              <w:rPr>
+                <w:rFonts w:ascii="Raleway" w:eastAsia="Raleway" w:hAnsi="Raleway" w:cs="Raleway"/>
+                <w:sz w:val="20"/>
+                <w:szCs w:val="20"/>
+                <w:shd w:val="clear" w:color="auto" w:fill="E6E6E6"/>
+              </w:rPr>
+              <w:t>Apologies:</w:t>
+            </w:r>
+          </w:p>
+        </w:tc>
+        <w:tc>
+          <w:tcPr>
+            <w:tcW w:w="6405" w:type="dxa"/>
+            <w:tcBorders>
+              <w:bottom w:val="single" w:sz="8" w:space="0" w:color="808080"/>
+              <w:right w:val="single" w:sz="8" w:space="0" w:color="808080"/>
+            </w:tcBorders>
+            <w:shd w:val="clear" w:color="auto" w:fill="auto"/>
+            <w:tcMar>
+              <w:top w:w="5" w:type="dxa"/>
+              <w:left w:w="5" w:type="dxa"/>
+              <w:bottom w:w="5" w:type="dxa"/>
+              <w:right w:w="5" w:type="dxa"/>
+            </w:tcMar>
+          </w:tcPr>
+          <w:p>
+            <w:pPr>
+              <w:widowControl w:val="0"/>
+              <w:pBdr>
+                <w:top w:val="nil"/>
+                <w:left w:val="nil"/>
+                <w:bottom w:val="nil"/>
+                <w:right w:val="nil"/>
+                <w:between w:val="nil"/>
+              </w:pBdr>
+              <w:rPr>
+                <w:rFonts w:ascii="Raleway" w:eastAsia="Raleway" w:hAnsi="Raleway" w:cs="Raleway"/>
+                <w:sz w:val="20"/>
+                <w:szCs w:val="20"/>
+              </w:rPr>
+            </w:pPr>
+            <w:r>
+              <w:rPr>
+                <w:rFonts w:ascii="Raleway" w:eastAsia="Raleway" w:hAnsi="Raleway" w:cs="Raleway"/>
+                <w:sz w:val="20"/>
+                <w:szCs w:val="20"/>
+              </w:rPr>
+              <w:t xml:space="preserve"> N/A</w:t>
+            </w:r>
+          </w:p>
+        </w:tc>
+      </w:tr>
+    </w:tbl>
+    <w:p>
+      <w:pPr>
+        <w:pBdr>
+          <w:top w:val="nil"/>
+          <w:left w:val="nil"/>
+          <w:bottom w:val="nil"/>
+          <w:right w:val="nil"/>
+          <w:between w:val="nil"/>
+        </w:pBdr>
+        <w:rPr>
+          <w:rFonts w:ascii="Raleway" w:eastAsia="Raleway" w:hAnsi="Raleway" w:cs="Raleway"/>
+          <w:b/>
+          <w:sz w:val="20"/>
+          <w:szCs w:val="20"/>
+        </w:rPr>
+      </w:pPr>
+      <w:r>
+        <w:rPr>
+          <w:rFonts w:ascii="Raleway" w:eastAsia="Raleway" w:hAnsi="Raleway" w:cs="Raleway"/>
+          <w:b/>
+          <w:sz w:val="20"/>
+          <w:szCs w:val="20"/>
+        </w:rPr>
+        <w:t xml:space="preserve"> </w:t>
+      </w:r>
+    </w:p>
+    <w:p>
+      <w:pPr>
+        <w:pStyle w:val="Heading2"/>
+        <w:rPr>
+          <w:rFonts w:ascii="Raleway" w:eastAsia="Raleway" w:hAnsi="Raleway" w:cs="Raleway"/>
+        </w:rPr>
+      </w:pPr>
+      <w:r>
+        <w:rPr>
+          <w:rFonts w:ascii="Raleway" w:eastAsia="Raleway" w:hAnsi="Raleway" w:cs="Raleway"/>
+        </w:rPr>
+        <w:t>Information / Decisions</w:t>
+      </w:r>
+    </w:p>
+    <w:tbl>
+      <w:tblPr>
+        <w:tblStyle w:val="a0"/>
+        <w:tblW w:w="8910" w:type="dxa"/>
+        <w:tblBorders>
+          <w:top w:val="single" w:sz="6" w:space="0" w:color="000000"/>
+          <w:left w:val="single" w:sz="6" w:space="0" w:color="000000"/>
+          <w:bottom w:val="single" w:sz="6" w:space="0" w:color="000000"/>
+          <w:right w:val="single" w:sz="6" w:space="0" w:color="000000"/>
+          <w:insideH w:val="single" w:sz="6" w:space="0" w:color="000000"/>
+          <w:insideV w:val="single" w:sz="6" w:space="0" w:color="000000"/>
+        </w:tblBorders>
+        <w:tblLayout w:type="fixed"/>
+        <w:tblLook w:val="0600" w:firstRow="0" w:lastRow="0" w:firstColumn="0" w:lastColumn="0" w:noHBand="1" w:noVBand="1"/>
+      </w:tblPr>
+      <w:tblGrid>
+        <w:gridCol w:w="750"/>
+        <w:gridCol w:w="8160"/>
+      </w:tblGrid>
+      <w:tr>
+        <w:tc>
+          <w:tcPr>
+            <w:tcW w:w="750" w:type="dxa"/>
+            <w:tcBorders>
+              <w:top w:val="single" w:sz="8" w:space="0" w:color="808080"/>
+              <w:left w:val="single" w:sz="8" w:space="0" w:color="808080"/>
+              <w:bottom w:val="single" w:sz="8" w:space="0" w:color="808080"/>
+              <w:right w:val="single" w:sz="8" w:space="0" w:color="808080"/>
+            </w:tcBorders>
+            <w:shd w:val="clear" w:color="auto" w:fill="E6E6E6"/>
+            <w:tcMar>
+              <w:top w:w="5" w:type="dxa"/>
+              <w:left w:w="5" w:type="dxa"/>
+              <w:bottom w:w="5" w:type="dxa"/>
+              <w:right w:w="5" w:type="dxa"/>
+            </w:tcMar>
+          </w:tcPr>
+          <w:p>
+            <w:pPr>
+              <w:widowControl w:val="0"/>
+              <w:pBdr>
+                <w:top w:val="nil"/>
+                <w:left w:val="nil"/>
+                <w:bottom w:val="nil"/>
+                <w:right w:val="nil"/>
+                <w:between w:val="nil"/>
+              </w:pBdr>
+              <w:jc w:val="center"/>
+              <w:rPr>
+                <w:rFonts w:ascii="Raleway" w:eastAsia="Raleway" w:hAnsi="Raleway" w:cs="Raleway"/>
+                <w:sz w:val="20"/>
+                <w:szCs w:val="20"/>
+                <w:shd w:val="clear" w:color="auto" w:fill="E6E6E6"/>
+              </w:rPr>
+            </w:pPr>
+            <w:r>
+              <w:rPr>
+                <w:rFonts w:ascii="Raleway" w:eastAsia="Raleway" w:hAnsi="Raleway" w:cs="Raleway"/>
+                <w:sz w:val="20"/>
+                <w:szCs w:val="20"/>
+                <w:shd w:val="clear" w:color="auto" w:fill="E6E6E6"/>
+              </w:rPr>
+              <w:t>No.</w:t>
+            </w:r>
+          </w:p>
+        </w:tc>
+        <w:tc>
+          <w:tcPr>
+            <w:tcW w:w="8160" w:type="dxa"/>
+            <w:tcBorders>
+              <w:top w:val="single" w:sz="8" w:space="0" w:color="808080"/>
+              <w:bottom w:val="single" w:sz="8" w:space="0" w:color="808080"/>
+              <w:right w:val="single" w:sz="8" w:space="0" w:color="808080"/>
+            </w:tcBorders>
+            <w:shd w:val="clear" w:color="auto" w:fill="E6E6E6"/>
+            <w:tcMar>
+              <w:top w:w="5" w:type="dxa"/>
+              <w:left w:w="5" w:type="dxa"/>
+              <w:bottom w:w="5" w:type="dxa"/>
+              <w:right w:w="5" w:type="dxa"/>
+            </w:tcMar>
+          </w:tcPr>
+          <w:p>
+            <w:pPr>
+              <w:widowControl w:val="0"/>
+              <w:pBdr>
+                <w:top w:val="nil"/>
+                <w:left w:val="nil"/>
+                <w:bottom w:val="nil"/>
+                <w:right w:val="nil"/>
+                <w:between w:val="nil"/>
+              </w:pBdr>
+              <w:jc w:val="center"/>
+              <w:rPr>
+                <w:rFonts w:ascii="Raleway" w:eastAsia="Raleway" w:hAnsi="Raleway" w:cs="Raleway"/>
+                <w:sz w:val="20"/>
+                <w:szCs w:val="20"/>
+                <w:shd w:val="clear" w:color="auto" w:fill="E6E6E6"/>
+              </w:rPr>
+            </w:pPr>
+            <w:r>
+              <w:rPr>
+                <w:rFonts w:ascii="Raleway" w:eastAsia="Raleway" w:hAnsi="Raleway" w:cs="Raleway"/>
+                <w:sz w:val="20"/>
+                <w:szCs w:val="20"/>
+                <w:shd w:val="clear" w:color="auto" w:fill="E6E6E6"/>
+              </w:rPr>
+              <w:t>Item</w:t>
+            </w:r>
+          </w:p>
+        </w:tc>
+      </w:tr>
+      <w:tr>
+        <w:tc>
+          <w:tcPr>
+            <w:tcW w:w="750" w:type="dxa"/>
+            <w:tcBorders>
+              <w:left w:val="single" w:sz="8" w:space="0" w:color="808080"/>
+              <w:bottom w:val="single" w:sz="8" w:space="0" w:color="808080"/>
+              <w:right w:val="single" w:sz="8" w:space="0" w:color="808080"/>
+            </w:tcBorders>
+            <w:shd w:val="clear" w:color="auto" w:fill="auto"/>
+            <w:tcMar>
+              <w:top w:w="5" w:type="dxa"/>
+              <w:left w:w="5" w:type="dxa"/>
+              <w:bottom w:w="5" w:type="dxa"/>
+              <w:right w:w="5" w:type="dxa"/>
+            </w:tcMar>
+          </w:tcPr>
+          <w:p>
+            <w:pPr>
+              <w:widowControl w:val="0"/>
+              <w:pBdr>
+                <w:top w:val="nil"/>
+                <w:left w:val="nil"/>
+                <w:bottom w:val="nil"/>
+                <w:right w:val="nil"/>
+                <w:between w:val="nil"/>
+              </w:pBdr>
+              <w:jc w:val="center"/>
+              <w:rPr>
+                <w:rFonts w:ascii="Raleway" w:eastAsia="Raleway" w:hAnsi="Raleway" w:cs="Raleway"/>
+                <w:sz w:val="20"/>
+                <w:szCs w:val="20"/>
+              </w:rPr>
+            </w:pPr>
+            <w:r>
+              <w:rPr>
+                <w:rFonts w:ascii="Raleway" w:eastAsia="Raleway" w:hAnsi="Raleway" w:cs="Raleway"/>
+                <w:sz w:val="20"/>
+                <w:szCs w:val="20"/>
+              </w:rPr>
+              <w:t>1.</w:t>
+            </w:r>
+          </w:p>
+        </w:tc>
+        <w:tc>
+          <w:tcPr>
+            <w:tcW w:w="8160" w:type="dxa"/>
+            <w:tcBorders>
+              <w:bottom w:val="single" w:sz="8" w:space="0" w:color="808080"/>
+              <w:right w:val="single" w:sz="8" w:space="0" w:color="808080"/>
+            </w:tcBorders>
+            <w:shd w:val="clear" w:color="auto" w:fill="auto"/>
+            <w:tcMar>
+              <w:top w:w="5" w:type="dxa"/>
+              <w:left w:w="5" w:type="dxa"/>
+              <w:bottom w:w="5" w:type="dxa"/>
+              <w:right w:w="5" w:type="dxa"/>
+            </w:tcMar>
+          </w:tcPr>
+          <w:p>
+            <w:pPr>
+              <w:widowControl w:val="0"/>
+              <w:pBdr>
+                <w:top w:val="nil"/>
+                <w:left w:val="nil"/>
+                <w:bottom w:val="nil"/>
+                <w:right w:val="nil"/>
+                <w:between w:val="nil"/>
+              </w:pBdr>
+              <w:rPr>
+                <w:rFonts w:ascii="Raleway" w:eastAsia="Raleway" w:hAnsi="Raleway" w:cs="Raleway"/>
+                <w:sz w:val="20"/>
+                <w:szCs w:val="20"/>
+              </w:rPr>
+            </w:pPr>
+            <w:r>
+              <w:rPr>
+                <w:rFonts w:ascii="Raleway" w:eastAsia="Raleway" w:hAnsi="Raleway" w:cs="Raleway"/>
+                <w:sz w:val="20"/>
+                <w:szCs w:val="20"/>
+              </w:rPr>
+              <w:t>Formed the first product backlog with each member’s user stories</w:t>
+            </w:r>
+          </w:p>
+        </w:tc>
+      </w:tr>
+      <w:tr>
+        <w:tc>
+          <w:tcPr>
+            <w:tcW w:w="750" w:type="dxa"/>
+            <w:tcBorders>
+              <w:left w:val="single" w:sz="8" w:space="0" w:color="808080"/>
+              <w:bottom w:val="single" w:sz="8" w:space="0" w:color="808080"/>
+              <w:right w:val="single" w:sz="8" w:space="0" w:color="808080"/>
+            </w:tcBorders>
+            <w:shd w:val="clear" w:color="auto" w:fill="auto"/>
+            <w:tcMar>
+              <w:top w:w="5" w:type="dxa"/>
+              <w:left w:w="5" w:type="dxa"/>
+              <w:bottom w:w="5" w:type="dxa"/>
+              <w:right w:w="5" w:type="dxa"/>
+            </w:tcMar>
+          </w:tcPr>
+          <w:p>
+            <w:pPr>
+              <w:widowControl w:val="0"/>
+              <w:pBdr>
+                <w:top w:val="nil"/>
+                <w:left w:val="nil"/>
+                <w:bottom w:val="nil"/>
+                <w:right w:val="nil"/>
+                <w:between w:val="nil"/>
+              </w:pBdr>
+              <w:jc w:val="center"/>
+              <w:rPr>
+                <w:rFonts w:ascii="Raleway" w:eastAsia="Raleway" w:hAnsi="Raleway" w:cs="Raleway"/>
+                <w:sz w:val="20"/>
+                <w:szCs w:val="20"/>
+              </w:rPr>
+            </w:pPr>
+            <w:r>
+              <w:rPr>
+                <w:rFonts w:ascii="Raleway" w:eastAsia="Raleway" w:hAnsi="Raleway" w:cs="Raleway"/>
+                <w:sz w:val="20"/>
+                <w:szCs w:val="20"/>
+              </w:rPr>
+              <w:t>2.</w:t>
+            </w:r>
+          </w:p>
+        </w:tc>
+        <w:tc>
+          <w:tcPr>
+            <w:tcW w:w="8160" w:type="dxa"/>
+            <w:tcBorders>
+              <w:bottom w:val="single" w:sz="8" w:space="0" w:color="808080"/>
+              <w:right w:val="single" w:sz="8" w:space="0" w:color="808080"/>
+            </w:tcBorders>
+            <w:shd w:val="clear" w:color="auto" w:fill="auto"/>
+            <w:tcMar>
+              <w:top w:w="5" w:type="dxa"/>
+              <w:left w:w="5" w:type="dxa"/>
+              <w:bottom w:w="5" w:type="dxa"/>
+              <w:right w:w="5" w:type="dxa"/>
+            </w:tcMar>
+          </w:tcPr>
+          <w:p>
+            <w:pPr>
+              <w:widowControl w:val="0"/>
+              <w:pBdr>
+                <w:top w:val="nil"/>
+                <w:left w:val="nil"/>
+                <w:bottom w:val="nil"/>
+                <w:right w:val="nil"/>
+                <w:between w:val="nil"/>
+              </w:pBdr>
+              <w:rPr>
+                <w:rFonts w:ascii="Raleway" w:eastAsia="Raleway" w:hAnsi="Raleway" w:cs="Raleway"/>
+                <w:sz w:val="20"/>
+                <w:szCs w:val="20"/>
+              </w:rPr>
+            </w:pPr>
+            <w:r>
+              <w:rPr>
+                <w:rFonts w:ascii="Raleway" w:eastAsia="Raleway" w:hAnsi="Raleway" w:cs="Raleway"/>
+                <w:sz w:val="20"/>
+                <w:szCs w:val="20"/>
+              </w:rPr>
+              <w:t>Formed sprint 1 backlog of three user stories</w:t>
+            </w:r>
+          </w:p>
+        </w:tc>
+      </w:tr>
+      <w:tr>
+        <w:tc>
+          <w:tcPr>
+            <w:tcW w:w="750" w:type="dxa"/>
+            <w:tcBorders>
+              <w:left w:val="single" w:sz="8" w:space="0" w:color="808080"/>
+              <w:bottom w:val="single" w:sz="8" w:space="0" w:color="808080"/>
+              <w:right w:val="single" w:sz="8" w:space="0" w:color="808080"/>
+            </w:tcBorders>
+            <w:shd w:val="clear" w:color="auto" w:fill="auto"/>
+            <w:tcMar>
+              <w:top w:w="5" w:type="dxa"/>
+              <w:left w:w="5" w:type="dxa"/>
+              <w:bottom w:w="5" w:type="dxa"/>
+              <w:right w:w="5" w:type="dxa"/>
+            </w:tcMar>
+          </w:tcPr>
+          <w:p>
+            <w:pPr>
+              <w:widowControl w:val="0"/>
+              <w:pBdr>
+                <w:top w:val="nil"/>
+                <w:left w:val="nil"/>
+                <w:bottom w:val="nil"/>
+                <w:right w:val="nil"/>
+                <w:between w:val="nil"/>
+              </w:pBdr>
+              <w:jc w:val="center"/>
+              <w:rPr>
+                <w:rFonts w:ascii="Raleway" w:eastAsia="Raleway" w:hAnsi="Raleway" w:cs="Raleway"/>
+                <w:sz w:val="20"/>
+                <w:szCs w:val="20"/>
+              </w:rPr>
+            </w:pPr>
+            <w:r>
+              <w:rPr>
+                <w:rFonts w:ascii="Raleway" w:eastAsia="Raleway" w:hAnsi="Raleway" w:cs="Raleway"/>
+                <w:sz w:val="20"/>
+                <w:szCs w:val="20"/>
+              </w:rPr>
+              <w:t>3.</w:t>
+            </w:r>
+          </w:p>
+        </w:tc>
+        <w:tc>
+          <w:tcPr>
+            <w:tcW w:w="8160" w:type="dxa"/>
+            <w:tcBorders>
+              <w:bottom w:val="single" w:sz="8" w:space="0" w:color="808080"/>
+              <w:right w:val="single" w:sz="8" w:space="0" w:color="808080"/>
+            </w:tcBorders>
+            <w:shd w:val="clear" w:color="auto" w:fill="auto"/>
+            <w:tcMar>
+              <w:top w:w="5" w:type="dxa"/>
+              <w:left w:w="5" w:type="dxa"/>
+              <w:bottom w:w="5" w:type="dxa"/>
+              <w:right w:w="5" w:type="dxa"/>
+            </w:tcMar>
+          </w:tcPr>
+          <w:p>
+            <w:pPr>
+              <w:widowControl w:val="0"/>
+              <w:pBdr>
+                <w:top w:val="nil"/>
+                <w:left w:val="nil"/>
+                <w:bottom w:val="nil"/>
+                <w:right w:val="nil"/>
+                <w:between w:val="nil"/>
+              </w:pBdr>
+              <w:rPr>
+                <w:rFonts w:ascii="Raleway" w:eastAsia="Raleway" w:hAnsi="Raleway" w:cs="Raleway"/>
+                <w:sz w:val="20"/>
+                <w:szCs w:val="20"/>
+              </w:rPr>
+            </w:pPr>
+            <w:r>
+              <w:rPr>
+                <w:rFonts w:ascii="Raleway" w:eastAsia="Raleway" w:hAnsi="Raleway" w:cs="Raleway"/>
+                <w:sz w:val="20"/>
+                <w:szCs w:val="20"/>
+              </w:rPr>
+              <w:t>Decided the unit of story points (estimation) to use T-shirt size</w:t>
+            </w:r>
+          </w:p>
+        </w:tc>
+      </w:tr>
+      <w:tr>
+        <w:tc>
+          <w:tcPr>
+            <w:tcW w:w="750" w:type="dxa"/>
+            <w:tcBorders>
+              <w:left w:val="single" w:sz="8" w:space="0" w:color="808080"/>
+              <w:bottom w:val="single" w:sz="8" w:space="0" w:color="808080"/>
+              <w:right w:val="single" w:sz="8" w:space="0" w:color="808080"/>
+            </w:tcBorders>
+            <w:shd w:val="clear" w:color="auto" w:fill="auto"/>
+            <w:tcMar>
+              <w:top w:w="5" w:type="dxa"/>
+              <w:left w:w="5" w:type="dxa"/>
+              <w:bottom w:w="5" w:type="dxa"/>
+              <w:right w:w="5" w:type="dxa"/>
+            </w:tcMar>
+          </w:tcPr>
+          <w:p>
+            <w:pPr>
+              <w:widowControl w:val="0"/>
+              <w:jc w:val="center"/>
+              <w:rPr>
+                <w:rFonts w:ascii="Raleway" w:eastAsia="Raleway" w:hAnsi="Raleway" w:cs="Raleway"/>
+                <w:sz w:val="20"/>
+                <w:szCs w:val="20"/>
+              </w:rPr>
+            </w:pPr>
+          </w:p>
+        </w:tc>
+        <w:tc>
+          <w:tcPr>
+            <w:tcW w:w="8160" w:type="dxa"/>
+            <w:tcBorders>
+              <w:bottom w:val="single" w:sz="8" w:space="0" w:color="808080"/>
+              <w:right w:val="single" w:sz="8" w:space="0" w:color="808080"/>
+            </w:tcBorders>
+            <w:shd w:val="clear" w:color="auto" w:fill="auto"/>
+            <w:tcMar>
+              <w:top w:w="5" w:type="dxa"/>
+              <w:left w:w="5" w:type="dxa"/>
+              <w:bottom w:w="5" w:type="dxa"/>
+              <w:right w:w="5" w:type="dxa"/>
+            </w:tcMar>
+          </w:tcPr>
+          <w:p>
+            <w:pPr>
+              <w:widowControl w:val="0"/>
+              <w:pBdr>
+                <w:top w:val="nil"/>
+                <w:left w:val="nil"/>
+                <w:bottom w:val="nil"/>
+                <w:right w:val="nil"/>
+                <w:between w:val="nil"/>
+              </w:pBdr>
+              <w:jc w:val="center"/>
+              <w:rPr>
+                <w:rFonts w:ascii="Raleway" w:eastAsia="Raleway" w:hAnsi="Raleway" w:cs="Raleway"/>
+                <w:sz w:val="20"/>
+                <w:szCs w:val="20"/>
+              </w:rPr>
+            </w:pPr>
+          </w:p>
+        </w:tc>
+      </w:tr>
+      <w:tr>
+        <w:tc>
+          <w:tcPr>
+            <w:tcW w:w="750" w:type="dxa"/>
+            <w:tcBorders>
+              <w:left w:val="single" w:sz="8" w:space="0" w:color="808080"/>
+              <w:bottom w:val="single" w:sz="8" w:space="0" w:color="808080"/>
+              <w:right w:val="single" w:sz="8" w:space="0" w:color="808080"/>
+            </w:tcBorders>
+            <w:shd w:val="clear" w:color="auto" w:fill="auto"/>
+            <w:tcMar>
+              <w:top w:w="5" w:type="dxa"/>
+              <w:left w:w="5" w:type="dxa"/>
+              <w:bottom w:w="5" w:type="dxa"/>
+              <w:right w:w="5" w:type="dxa"/>
+            </w:tcMar>
+          </w:tcPr>
+          <w:p>
+            <w:pPr>
+              <w:widowControl w:val="0"/>
+              <w:jc w:val="center"/>
+              <w:rPr>
+                <w:rFonts w:ascii="Raleway" w:eastAsia="Raleway" w:hAnsi="Raleway" w:cs="Raleway"/>
+                <w:sz w:val="20"/>
+                <w:szCs w:val="20"/>
+              </w:rPr>
+            </w:pPr>
+          </w:p>
+        </w:tc>
+        <w:tc>
+          <w:tcPr>
+            <w:tcW w:w="8160" w:type="dxa"/>
+            <w:tcBorders>
+              <w:bottom w:val="single" w:sz="8" w:space="0" w:color="808080"/>
+              <w:right w:val="single" w:sz="8" w:space="0" w:color="808080"/>
+            </w:tcBorders>
+            <w:shd w:val="clear" w:color="auto" w:fill="auto"/>
+            <w:tcMar>
+              <w:top w:w="5" w:type="dxa"/>
+              <w:left w:w="5" w:type="dxa"/>
+              <w:bottom w:w="5" w:type="dxa"/>
+              <w:right w:w="5" w:type="dxa"/>
+            </w:tcMar>
+          </w:tcPr>
+          <w:p>
+            <w:pPr>
+              <w:widowControl w:val="0"/>
+              <w:pBdr>
+                <w:top w:val="nil"/>
+                <w:left w:val="nil"/>
+                <w:bottom w:val="nil"/>
+                <w:right w:val="nil"/>
+                <w:between w:val="nil"/>
+              </w:pBdr>
+              <w:jc w:val="center"/>
+              <w:rPr>
+                <w:rFonts w:ascii="Raleway" w:eastAsia="Raleway" w:hAnsi="Raleway" w:cs="Raleway"/>
+                <w:sz w:val="20"/>
+                <w:szCs w:val="20"/>
+              </w:rPr>
+            </w:pPr>
+          </w:p>
+        </w:tc>
+      </w:tr>
+    </w:tbl>
+    <w:p>
+      <w:pPr>
+        <w:pStyle w:val="Heading2"/>
+        <w:rPr>
+          <w:rFonts w:ascii="Raleway" w:eastAsia="Raleway" w:hAnsi="Raleway" w:cs="Raleway"/>
+        </w:rPr>
+      </w:pPr>
+      <w:r>
+        <w:rPr>
+          <w:rFonts w:ascii="Raleway" w:eastAsia="Raleway" w:hAnsi="Raleway" w:cs="Raleway"/>
+        </w:rPr>
+        <w:t>Action Items</w:t>
+      </w:r>
+    </w:p>
+    <w:tbl>
+      <w:tblPr>
+        <w:tblStyle w:val="a1"/>
+        <w:tblW w:w="8925" w:type="dxa"/>
+        <w:tblInd w:w="-39" w:type="dxa"/>
+        <w:tblBorders>
+          <w:top w:val="single" w:sz="6" w:space="0" w:color="000000"/>
+          <w:left w:val="single" w:sz="6" w:space="0" w:color="000000"/>
+          <w:bottom w:val="single" w:sz="6" w:space="0" w:color="000000"/>
+          <w:right w:val="single" w:sz="6" w:space="0" w:color="000000"/>
+          <w:insideH w:val="single" w:sz="6" w:space="0" w:color="000000"/>
+          <w:insideV w:val="single" w:sz="6" w:space="0" w:color="000000"/>
+        </w:tblBorders>
+        <w:tblLayout w:type="fixed"/>
+        <w:tblLook w:val="0600" w:firstRow="0" w:lastRow="0" w:firstColumn="0" w:lastColumn="0" w:noHBand="1" w:noVBand="1"/>
+      </w:tblPr>
+      <w:tblGrid>
+        <w:gridCol w:w="840"/>
+        <w:gridCol w:w="5130"/>
+        <w:gridCol w:w="1590"/>
+        <w:gridCol w:w="1365"/>
+      </w:tblGrid>
+      <w:tr>
+        <w:tc>
+          <w:tcPr>
+            <w:tcW w:w="840" w:type="dxa"/>
+            <w:tcBorders>
+              <w:top w:val="single" w:sz="8" w:space="0" w:color="808080"/>
+              <w:left w:val="single" w:sz="8" w:space="0" w:color="808080"/>
+              <w:bottom w:val="single" w:sz="8" w:space="0" w:color="808080"/>
+              <w:right w:val="single" w:sz="8" w:space="0" w:color="808080"/>
+            </w:tcBorders>
+            <w:shd w:val="clear" w:color="auto" w:fill="E6E6E6"/>
+            <w:tcMar>
+              <w:top w:w="5" w:type="dxa"/>
+              <w:left w:w="5" w:type="dxa"/>
+              <w:bottom w:w="5" w:type="dxa"/>
+              <w:right w:w="5" w:type="dxa"/>
+            </w:tcMar>
+          </w:tcPr>
+          <w:p>
+            <w:pPr>
+              <w:widowControl w:val="0"/>
+              <w:pBdr>
+                <w:top w:val="nil"/>
+                <w:left w:val="nil"/>
+                <w:bottom w:val="nil"/>
+                <w:right w:val="nil"/>
+                <w:between w:val="nil"/>
+              </w:pBdr>
+              <w:jc w:val="center"/>
+              <w:rPr>
+                <w:rFonts w:ascii="Raleway" w:eastAsia="Raleway" w:hAnsi="Raleway" w:cs="Raleway"/>
+                <w:sz w:val="20"/>
+                <w:szCs w:val="20"/>
+                <w:shd w:val="clear" w:color="auto" w:fill="E6E6E6"/>
+              </w:rPr>
+            </w:pPr>
+            <w:r>
+              <w:rPr>
+                <w:rFonts w:ascii="Raleway" w:eastAsia="Raleway" w:hAnsi="Raleway" w:cs="Raleway"/>
+                <w:sz w:val="20"/>
+                <w:szCs w:val="20"/>
+                <w:shd w:val="clear" w:color="auto" w:fill="E6E6E6"/>
+              </w:rPr>
+              <w:t>No.</w:t>
+            </w:r>
+          </w:p>
+        </w:tc>
+        <w:tc>
+          <w:tcPr>
+            <w:tcW w:w="5130" w:type="dxa"/>
+            <w:tcBorders>
+              <w:top w:val="single" w:sz="8" w:space="0" w:color="808080"/>
+              <w:bottom w:val="single" w:sz="8" w:space="0" w:color="808080"/>
+              <w:right w:val="single" w:sz="8" w:space="0" w:color="808080"/>
+            </w:tcBorders>
+            <w:shd w:val="clear" w:color="auto" w:fill="E6E6E6"/>
+            <w:tcMar>
+              <w:top w:w="5" w:type="dxa"/>
+              <w:left w:w="5" w:type="dxa"/>
+              <w:bottom w:w="5" w:type="dxa"/>
+              <w:right w:w="5" w:type="dxa"/>
+            </w:tcMar>
+          </w:tcPr>
+          <w:p>
+            <w:pPr>
+              <w:widowControl w:val="0"/>
+              <w:pBdr>
+                <w:top w:val="nil"/>
+                <w:left w:val="nil"/>
+                <w:bottom w:val="nil"/>
+                <w:right w:val="nil"/>
+                <w:between w:val="nil"/>
+              </w:pBdr>
+              <w:jc w:val="center"/>
+              <w:rPr>
+                <w:rFonts w:ascii="Raleway" w:eastAsia="Raleway" w:hAnsi="Raleway" w:cs="Raleway"/>
+                <w:sz w:val="20"/>
+                <w:szCs w:val="20"/>
+                <w:shd w:val="clear" w:color="auto" w:fill="E6E6E6"/>
+              </w:rPr>
+            </w:pPr>
+            <w:r>
+              <w:rPr>
+                <w:rFonts w:ascii="Raleway" w:eastAsia="Raleway" w:hAnsi="Raleway" w:cs="Raleway"/>
+                <w:sz w:val="20"/>
+                <w:szCs w:val="20"/>
+                <w:shd w:val="clear" w:color="auto" w:fill="E6E6E6"/>
+              </w:rPr>
+              <w:t>Item</w:t>
+            </w:r>
+          </w:p>
+        </w:tc>
+        <w:tc>
+          <w:tcPr>
+            <w:tcW w:w="1590" w:type="dxa"/>
+            <w:tcBorders>
+              <w:top w:val="single" w:sz="8" w:space="0" w:color="808080"/>
+              <w:bottom w:val="single" w:sz="8" w:space="0" w:color="808080"/>
+              <w:right w:val="single" w:sz="8" w:space="0" w:color="808080"/>
+            </w:tcBorders>
+            <w:shd w:val="clear" w:color="auto" w:fill="E6E6E6"/>
+            <w:tcMar>
+              <w:top w:w="5" w:type="dxa"/>
+              <w:left w:w="5" w:type="dxa"/>
+              <w:bottom w:w="5" w:type="dxa"/>
+              <w:right w:w="5" w:type="dxa"/>
+            </w:tcMar>
+          </w:tcPr>
+          <w:p>
+            <w:pPr>
+              <w:widowControl w:val="0"/>
+              <w:pBdr>
+                <w:top w:val="nil"/>
+                <w:left w:val="nil"/>
+                <w:bottom w:val="nil"/>
+                <w:right w:val="nil"/>
+                <w:between w:val="nil"/>
+              </w:pBdr>
+              <w:jc w:val="center"/>
+              <w:rPr>
+                <w:rFonts w:ascii="Raleway" w:eastAsia="Raleway" w:hAnsi="Raleway" w:cs="Raleway"/>
+                <w:sz w:val="20"/>
+                <w:szCs w:val="20"/>
+                <w:shd w:val="clear" w:color="auto" w:fill="E6E6E6"/>
+              </w:rPr>
+            </w:pPr>
+            <w:r>
+              <w:rPr>
+                <w:rFonts w:ascii="Raleway" w:eastAsia="Raleway" w:hAnsi="Raleway" w:cs="Raleway"/>
+                <w:sz w:val="20"/>
+                <w:szCs w:val="20"/>
+                <w:shd w:val="clear" w:color="auto" w:fill="E6E6E6"/>
+              </w:rPr>
+              <w:t>Who</w:t>
+            </w:r>
+          </w:p>
+        </w:tc>
+        <w:tc>
+          <w:tcPr>
+            <w:tcW w:w="1365" w:type="dxa"/>
+            <w:tcBorders>
+              <w:top w:val="single" w:sz="8" w:space="0" w:color="808080"/>
+              <w:bottom w:val="single" w:sz="8" w:space="0" w:color="808080"/>
+              <w:right w:val="single" w:sz="8" w:space="0" w:color="808080"/>
+            </w:tcBorders>
+            <w:shd w:val="clear" w:color="auto" w:fill="E6E6E6"/>
+            <w:tcMar>
+              <w:top w:w="5" w:type="dxa"/>
+              <w:left w:w="5" w:type="dxa"/>
+              <w:bottom w:w="5" w:type="dxa"/>
+              <w:right w:w="5" w:type="dxa"/>
+            </w:tcMar>
+          </w:tcPr>
+          <w:p>
+            <w:pPr>
+              <w:widowControl w:val="0"/>
+              <w:pBdr>
+                <w:top w:val="nil"/>
+                <w:left w:val="nil"/>
+                <w:bottom w:val="nil"/>
+                <w:right w:val="nil"/>
+                <w:between w:val="nil"/>
+              </w:pBdr>
+              <w:jc w:val="center"/>
+              <w:rPr>
+                <w:rFonts w:ascii="Raleway" w:eastAsia="Raleway" w:hAnsi="Raleway" w:cs="Raleway"/>
+                <w:sz w:val="20"/>
+                <w:szCs w:val="20"/>
+                <w:shd w:val="clear" w:color="auto" w:fill="E6E6E6"/>
+              </w:rPr>
+            </w:pPr>
+            <w:r>
+              <w:rPr>
+                <w:rFonts w:ascii="Raleway" w:eastAsia="Raleway" w:hAnsi="Raleway" w:cs="Raleway"/>
+                <w:sz w:val="20"/>
+                <w:szCs w:val="20"/>
+                <w:shd w:val="clear" w:color="auto" w:fill="E6E6E6"/>
+              </w:rPr>
+              <w:t>By</w:t>
+            </w:r>
+          </w:p>
+        </w:tc>
+      </w:tr>
+      <w:tr>
+        <w:tc>
+          <w:tcPr>
+            <w:tcW w:w="840" w:type="dxa"/>
+            <w:tcBorders>
+              <w:left w:val="single" w:sz="8" w:space="0" w:color="808080"/>
+              <w:bottom w:val="single" w:sz="8" w:space="0" w:color="808080"/>
+              <w:right w:val="single" w:sz="8" w:space="0" w:color="808080"/>
+            </w:tcBorders>
+            <w:shd w:val="clear" w:color="auto" w:fill="auto"/>
+            <w:tcMar>
+              <w:top w:w="5" w:type="dxa"/>
+              <w:left w:w="5" w:type="dxa"/>
+              <w:bottom w:w="5" w:type="dxa"/>
+              <w:right w:w="5" w:type="dxa"/>
+            </w:tcMar>
+          </w:tcPr>
+          <w:p>
+            <w:pPr>
+              <w:pStyle w:val="ListParagraph"/>
+              <w:widowControl w:val="0"/>
+              <w:numPr>
+                <w:ilvl w:val="0"/>
+                <w:numId w:val="1"/>
+              </w:numPr>
+              <w:pBdr>
+                <w:top w:val="nil"/>
+                <w:left w:val="nil"/>
+                <w:bottom w:val="nil"/>
+                <w:right w:val="nil"/>
+                <w:between w:val="nil"/>
+              </w:pBdr>
+              <w:jc w:val="center"/>
+              <w:rPr>
+                <w:rFonts w:ascii="Raleway" w:eastAsia="Raleway" w:hAnsi="Raleway" w:cs="Raleway"/>
+                <w:sz w:val="20"/>
+                <w:szCs w:val="20"/>
+              </w:rPr>
+            </w:pPr>
+          </w:p>
+        </w:tc>
+        <w:tc>
+          <w:tcPr>
+            <w:tcW w:w="5130" w:type="dxa"/>
+            <w:tcBorders>
+              <w:bottom w:val="single" w:sz="8" w:space="0" w:color="808080"/>
+              <w:right w:val="single" w:sz="8" w:space="0" w:color="808080"/>
+            </w:tcBorders>
+            <w:shd w:val="clear" w:color="auto" w:fill="auto"/>
+            <w:tcMar>
+              <w:top w:w="5" w:type="dxa"/>
+              <w:left w:w="5" w:type="dxa"/>
+              <w:bottom w:w="5" w:type="dxa"/>
+              <w:right w:w="5" w:type="dxa"/>
+            </w:tcMar>
+          </w:tcPr>
+          <w:p>
+            <w:pPr>
+              <w:widowControl w:val="0"/>
+              <w:pBdr>
+                <w:top w:val="nil"/>
+                <w:left w:val="nil"/>
+                <w:bottom w:val="nil"/>
+                <w:right w:val="nil"/>
+                <w:between w:val="nil"/>
+              </w:pBdr>
+              <w:jc w:val="center"/>
+              <w:rPr>
+                <w:rFonts w:ascii="Raleway" w:eastAsia="Raleway" w:hAnsi="Raleway" w:cs="Raleway"/>
+                <w:sz w:val="20"/>
+                <w:szCs w:val="20"/>
+              </w:rPr>
+            </w:pPr>
+            <w:r>
+              <w:rPr>
+                <w:rFonts w:ascii="Raleway" w:eastAsia="Raleway" w:hAnsi="Raleway" w:cs="Raleway"/>
+                <w:sz w:val="20"/>
+                <w:szCs w:val="20"/>
+              </w:rPr>
+              <w:t>Consider priority and estimation to user stories</w:t>
+            </w:r>
+          </w:p>
+        </w:tc>
+        <w:tc>
+          <w:tcPr>
+            <w:tcW w:w="1590" w:type="dxa"/>
+            <w:tcBorders>
+              <w:bottom w:val="single" w:sz="8" w:space="0" w:color="808080"/>
+              <w:right w:val="single" w:sz="8" w:space="0" w:color="808080"/>
+            </w:tcBorders>
+            <w:shd w:val="clear" w:color="auto" w:fill="auto"/>
+            <w:tcMar>
+              <w:top w:w="5" w:type="dxa"/>
+              <w:left w:w="5" w:type="dxa"/>
+              <w:bottom w:w="5" w:type="dxa"/>
+              <w:right w:w="5" w:type="dxa"/>
+            </w:tcMar>
+          </w:tcPr>
+          <w:p>
+            <w:pPr>
+              <w:widowControl w:val="0"/>
+              <w:pBdr>
+                <w:top w:val="nil"/>
+                <w:left w:val="nil"/>
+                <w:bottom w:val="nil"/>
+                <w:right w:val="nil"/>
+                <w:between w:val="nil"/>
+              </w:pBdr>
+              <w:jc w:val="center"/>
+              <w:rPr>
+                <w:rFonts w:ascii="Raleway" w:eastAsia="Raleway" w:hAnsi="Raleway" w:cs="Raleway"/>
+                <w:sz w:val="20"/>
+                <w:szCs w:val="20"/>
+              </w:rPr>
+            </w:pPr>
+            <w:r>
+              <w:rPr>
+                <w:rFonts w:ascii="Raleway" w:eastAsia="Raleway" w:hAnsi="Raleway" w:cs="Raleway"/>
+                <w:sz w:val="20"/>
+                <w:szCs w:val="20"/>
+              </w:rPr>
+              <w:t>Everyone</w:t>
+            </w:r>
+          </w:p>
+        </w:tc>
+        <w:tc>
+          <w:tcPr>
+            <w:tcW w:w="1365" w:type="dxa"/>
+            <w:tcBorders>
+              <w:bottom w:val="single" w:sz="8" w:space="0" w:color="808080"/>
+              <w:right w:val="single" w:sz="8" w:space="0" w:color="808080"/>
+            </w:tcBorders>
+            <w:shd w:val="clear" w:color="auto" w:fill="auto"/>
+            <w:tcMar>
+              <w:top w:w="5" w:type="dxa"/>
+              <w:left w:w="5" w:type="dxa"/>
+              <w:bottom w:w="5" w:type="dxa"/>
+              <w:right w:w="5" w:type="dxa"/>
+            </w:tcMar>
+          </w:tcPr>
+          <w:p>
+            <w:pPr>
+              <w:widowControl w:val="0"/>
+              <w:pBdr>
+                <w:top w:val="nil"/>
+                <w:left w:val="nil"/>
+                <w:bottom w:val="nil"/>
+                <w:right w:val="nil"/>
+                <w:between w:val="nil"/>
+              </w:pBdr>
+              <w:jc w:val="center"/>
+              <w:rPr>
+                <w:rFonts w:ascii="Raleway" w:eastAsia="Raleway" w:hAnsi="Raleway" w:cs="Raleway"/>
+                <w:sz w:val="20"/>
+                <w:szCs w:val="20"/>
+              </w:rPr>
+            </w:pPr>
+            <w:r>
+              <w:rPr>
+                <w:rFonts w:ascii="Raleway" w:eastAsia="Raleway" w:hAnsi="Raleway" w:cs="Raleway"/>
+                <w:sz w:val="20"/>
+                <w:szCs w:val="20"/>
+              </w:rPr>
+              <w:t>09/08/2020</w:t>
+            </w:r>
+          </w:p>
+        </w:tc>
+      </w:tr>
+      <w:tr>
+        <w:tc>
+          <w:tcPr>
+            <w:tcW w:w="840" w:type="dxa"/>
+            <w:tcBorders>
+              <w:left w:val="single" w:sz="8" w:space="0" w:color="808080"/>
+              <w:bottom w:val="single" w:sz="8" w:space="0" w:color="808080"/>
+              <w:right w:val="single" w:sz="8" w:space="0" w:color="808080"/>
+            </w:tcBorders>
+            <w:shd w:val="clear" w:color="auto" w:fill="auto"/>
+            <w:tcMar>
+              <w:top w:w="5" w:type="dxa"/>
+              <w:left w:w="5" w:type="dxa"/>
+              <w:bottom w:w="5" w:type="dxa"/>
+              <w:right w:w="5" w:type="dxa"/>
+            </w:tcMar>
+          </w:tcPr>
+          <w:p>
+            <w:pPr>
+              <w:widowControl w:val="0"/>
+              <w:pBdr>
+                <w:top w:val="nil"/>
+                <w:left w:val="nil"/>
+                <w:bottom w:val="nil"/>
+                <w:right w:val="nil"/>
+                <w:between w:val="nil"/>
+              </w:pBdr>
+              <w:ind w:left="360"/>
+              <w:jc w:val="center"/>
+              <w:rPr>
+                <w:rFonts w:ascii="Raleway" w:eastAsia="Raleway" w:hAnsi="Raleway" w:cs="Raleway"/>
+                <w:sz w:val="20"/>
+                <w:szCs w:val="20"/>
+              </w:rPr>
+            </w:pPr>
+          </w:p>
+        </w:tc>
+        <w:tc>
+          <w:tcPr>
+            <w:tcW w:w="5130" w:type="dxa"/>
+            <w:tcBorders>
+              <w:bottom w:val="single" w:sz="8" w:space="0" w:color="808080"/>
+              <w:right w:val="single" w:sz="8" w:space="0" w:color="808080"/>
+            </w:tcBorders>
+            <w:shd w:val="clear" w:color="auto" w:fill="auto"/>
+            <w:tcMar>
+              <w:top w:w="5" w:type="dxa"/>
+              <w:left w:w="5" w:type="dxa"/>
+              <w:bottom w:w="5" w:type="dxa"/>
+              <w:right w:w="5" w:type="dxa"/>
+            </w:tcMar>
+          </w:tcPr>
+          <w:p>
+            <w:pPr>
+              <w:widowControl w:val="0"/>
+              <w:pBdr>
+                <w:top w:val="nil"/>
+                <w:left w:val="nil"/>
+                <w:bottom w:val="nil"/>
+                <w:right w:val="nil"/>
+                <w:between w:val="nil"/>
+              </w:pBdr>
+              <w:jc w:val="center"/>
+              <w:rPr>
+                <w:rFonts w:ascii="Raleway" w:eastAsia="Raleway" w:hAnsi="Raleway" w:cs="Raleway"/>
+                <w:sz w:val="20"/>
+                <w:szCs w:val="20"/>
+              </w:rPr>
+            </w:pPr>
+          </w:p>
+        </w:tc>
+        <w:tc>
+          <w:tcPr>
+            <w:tcW w:w="1590" w:type="dxa"/>
+            <w:tcBorders>
+              <w:bottom w:val="single" w:sz="8" w:space="0" w:color="808080"/>
+              <w:right w:val="single" w:sz="8" w:space="0" w:color="808080"/>
+            </w:tcBorders>
+            <w:shd w:val="clear" w:color="auto" w:fill="auto"/>
+            <w:tcMar>
+              <w:top w:w="5" w:type="dxa"/>
+              <w:left w:w="5" w:type="dxa"/>
+              <w:bottom w:w="5" w:type="dxa"/>
+              <w:right w:w="5" w:type="dxa"/>
+            </w:tcMar>
+          </w:tcPr>
+          <w:p>
+            <w:pPr>
+              <w:widowControl w:val="0"/>
+              <w:pBdr>
+                <w:top w:val="nil"/>
+                <w:left w:val="nil"/>
+                <w:bottom w:val="nil"/>
+                <w:right w:val="nil"/>
+                <w:between w:val="nil"/>
+              </w:pBdr>
+              <w:jc w:val="center"/>
+              <w:rPr>
+                <w:rFonts w:ascii="Raleway" w:eastAsia="Raleway" w:hAnsi="Raleway" w:cs="Raleway"/>
+                <w:sz w:val="20"/>
+                <w:szCs w:val="20"/>
+              </w:rPr>
+            </w:pPr>
+          </w:p>
+        </w:tc>
+        <w:tc>
+          <w:tcPr>
+            <w:tcW w:w="1365" w:type="dxa"/>
+            <w:tcBorders>
+              <w:bottom w:val="single" w:sz="8" w:space="0" w:color="808080"/>
+              <w:right w:val="single" w:sz="8" w:space="0" w:color="808080"/>
+            </w:tcBorders>
+            <w:shd w:val="clear" w:color="auto" w:fill="auto"/>
+            <w:tcMar>
+              <w:top w:w="5" w:type="dxa"/>
+              <w:left w:w="5" w:type="dxa"/>
+              <w:bottom w:w="5" w:type="dxa"/>
+              <w:right w:w="5" w:type="dxa"/>
+            </w:tcMar>
+          </w:tcPr>
+          <w:p>
+            <w:pPr>
+              <w:widowControl w:val="0"/>
+              <w:jc w:val="center"/>
+              <w:rPr>
+                <w:rFonts w:ascii="Raleway" w:eastAsia="Raleway" w:hAnsi="Raleway" w:cs="Raleway"/>
+                <w:sz w:val="20"/>
+                <w:szCs w:val="20"/>
+              </w:rPr>
+            </w:pPr>
+          </w:p>
+        </w:tc>
+      </w:tr>
+      <w:tr>
+        <w:tc>
+          <w:tcPr>
+            <w:tcW w:w="840" w:type="dxa"/>
+            <w:tcBorders>
+              <w:left w:val="single" w:sz="8" w:space="0" w:color="808080"/>
+              <w:bottom w:val="single" w:sz="8" w:space="0" w:color="808080"/>
+              <w:right w:val="single" w:sz="8" w:space="0" w:color="808080"/>
+            </w:tcBorders>
+            <w:shd w:val="clear" w:color="auto" w:fill="auto"/>
+            <w:tcMar>
+              <w:top w:w="5" w:type="dxa"/>
+              <w:left w:w="5" w:type="dxa"/>
+              <w:bottom w:w="5" w:type="dxa"/>
+              <w:right w:w="5" w:type="dxa"/>
+            </w:tcMar>
+          </w:tcPr>
+          <w:p>
+            <w:pPr>
+              <w:widowControl w:val="0"/>
+              <w:pBdr>
+                <w:top w:val="nil"/>
+                <w:left w:val="nil"/>
+                <w:bottom w:val="nil"/>
+                <w:right w:val="nil"/>
+                <w:between w:val="nil"/>
+              </w:pBdr>
+              <w:ind w:left="360"/>
+              <w:jc w:val="center"/>
+              <w:rPr>
+                <w:rFonts w:ascii="Raleway" w:eastAsia="Raleway" w:hAnsi="Raleway" w:cs="Raleway"/>
+                <w:sz w:val="20"/>
+                <w:szCs w:val="20"/>
+              </w:rPr>
+            </w:pPr>
+          </w:p>
+        </w:tc>
+        <w:tc>
+          <w:tcPr>
+            <w:tcW w:w="5130" w:type="dxa"/>
+            <w:tcBorders>
+              <w:bottom w:val="single" w:sz="8" w:space="0" w:color="808080"/>
+              <w:right w:val="single" w:sz="8" w:space="0" w:color="808080"/>
+            </w:tcBorders>
+            <w:shd w:val="clear" w:color="auto" w:fill="auto"/>
+            <w:tcMar>
+              <w:top w:w="5" w:type="dxa"/>
+              <w:left w:w="5" w:type="dxa"/>
+              <w:bottom w:w="5" w:type="dxa"/>
+              <w:right w:w="5" w:type="dxa"/>
+            </w:tcMar>
+          </w:tcPr>
+          <w:p>
+            <w:pPr>
+              <w:widowControl w:val="0"/>
+              <w:pBdr>
+                <w:top w:val="nil"/>
+                <w:left w:val="nil"/>
+                <w:bottom w:val="nil"/>
+                <w:right w:val="nil"/>
+                <w:between w:val="nil"/>
+              </w:pBdr>
+              <w:jc w:val="center"/>
+              <w:rPr>
+                <w:rFonts w:ascii="Raleway" w:eastAsia="Raleway" w:hAnsi="Raleway" w:cs="Raleway"/>
+                <w:sz w:val="20"/>
+                <w:szCs w:val="20"/>
+              </w:rPr>
+            </w:pPr>
+          </w:p>
+        </w:tc>
+        <w:tc>
+          <w:tcPr>
+            <w:tcW w:w="1590" w:type="dxa"/>
+            <w:tcBorders>
+              <w:bottom w:val="single" w:sz="8" w:space="0" w:color="808080"/>
+              <w:right w:val="single" w:sz="8" w:space="0" w:color="808080"/>
+            </w:tcBorders>
+            <w:shd w:val="clear" w:color="auto" w:fill="auto"/>
+            <w:tcMar>
+              <w:top w:w="5" w:type="dxa"/>
+              <w:left w:w="5" w:type="dxa"/>
+              <w:bottom w:w="5" w:type="dxa"/>
+              <w:right w:w="5" w:type="dxa"/>
+            </w:tcMar>
+          </w:tcPr>
+          <w:p>
+            <w:pPr>
+              <w:widowControl w:val="0"/>
+              <w:pBdr>
+                <w:top w:val="nil"/>
+                <w:left w:val="nil"/>
+                <w:bottom w:val="nil"/>
+                <w:right w:val="nil"/>
+                <w:between w:val="nil"/>
+              </w:pBdr>
+              <w:jc w:val="center"/>
+              <w:rPr>
+                <w:rFonts w:ascii="Raleway" w:eastAsia="Raleway" w:hAnsi="Raleway" w:cs="Raleway"/>
+                <w:sz w:val="20"/>
+                <w:szCs w:val="20"/>
+              </w:rPr>
+            </w:pPr>
+          </w:p>
+        </w:tc>
+        <w:tc>
+          <w:tcPr>
+            <w:tcW w:w="1365" w:type="dxa"/>
+            <w:tcBorders>
+              <w:bottom w:val="single" w:sz="8" w:space="0" w:color="808080"/>
+              <w:right w:val="single" w:sz="8" w:space="0" w:color="808080"/>
+            </w:tcBorders>
+            <w:shd w:val="clear" w:color="auto" w:fill="auto"/>
+            <w:tcMar>
+              <w:top w:w="5" w:type="dxa"/>
+              <w:left w:w="5" w:type="dxa"/>
+              <w:bottom w:w="5" w:type="dxa"/>
+              <w:right w:w="5" w:type="dxa"/>
+            </w:tcMar>
+          </w:tcPr>
+          <w:p>
+            <w:pPr>
+              <w:widowControl w:val="0"/>
+              <w:jc w:val="center"/>
+              <w:rPr>
+                <w:rFonts w:ascii="Raleway" w:eastAsia="Raleway" w:hAnsi="Raleway" w:cs="Raleway"/>
+                <w:sz w:val="20"/>
+                <w:szCs w:val="20"/>
+              </w:rPr>
+            </w:pPr>
+          </w:p>
+        </w:tc>
+      </w:tr>
+      <w:tr>
+        <w:tc>
+          <w:tcPr>
+            <w:tcW w:w="840" w:type="dxa"/>
+            <w:tcBorders>
+              <w:left w:val="single" w:sz="8" w:space="0" w:color="808080"/>
+              <w:bottom w:val="single" w:sz="8" w:space="0" w:color="808080"/>
+              <w:right w:val="single" w:sz="8" w:space="0" w:color="808080"/>
+            </w:tcBorders>
+            <w:shd w:val="clear" w:color="auto" w:fill="auto"/>
+            <w:tcMar>
+              <w:top w:w="5" w:type="dxa"/>
+              <w:left w:w="5" w:type="dxa"/>
+              <w:bottom w:w="5" w:type="dxa"/>
+              <w:right w:w="5" w:type="dxa"/>
+            </w:tcMar>
+          </w:tcPr>
+          <w:p>
+            <w:pPr>
+              <w:pStyle w:val="ListParagraph"/>
+              <w:widowControl w:val="0"/>
+              <w:pBdr>
+                <w:top w:val="nil"/>
+                <w:left w:val="nil"/>
+                <w:bottom w:val="nil"/>
+                <w:right w:val="nil"/>
+                <w:between w:val="nil"/>
+              </w:pBdr>
+              <w:rPr>
+                <w:rFonts w:ascii="Raleway" w:eastAsia="Raleway" w:hAnsi="Raleway" w:cs="Raleway"/>
+                <w:sz w:val="20"/>
+                <w:szCs w:val="20"/>
+              </w:rPr>
+            </w:pPr>
+          </w:p>
+        </w:tc>
+        <w:tc>
+          <w:tcPr>
+            <w:tcW w:w="5130" w:type="dxa"/>
+            <w:tcBorders>
+              <w:bottom w:val="single" w:sz="8" w:space="0" w:color="808080"/>
+              <w:right w:val="single" w:sz="8" w:space="0" w:color="808080"/>
+            </w:tcBorders>
+            <w:shd w:val="clear" w:color="auto" w:fill="auto"/>
+            <w:tcMar>
+              <w:top w:w="5" w:type="dxa"/>
+              <w:left w:w="5" w:type="dxa"/>
+              <w:bottom w:w="5" w:type="dxa"/>
+              <w:right w:w="5" w:type="dxa"/>
+            </w:tcMar>
+          </w:tcPr>
+          <w:p>
+            <w:pPr>
+              <w:widowControl w:val="0"/>
+              <w:pBdr>
+                <w:top w:val="nil"/>
+                <w:left w:val="nil"/>
+                <w:bottom w:val="nil"/>
+                <w:right w:val="nil"/>
+                <w:between w:val="nil"/>
+              </w:pBdr>
+              <w:jc w:val="center"/>
+              <w:rPr>
+                <w:rFonts w:ascii="Raleway" w:eastAsia="Raleway" w:hAnsi="Raleway" w:cs="Raleway"/>
+                <w:sz w:val="20"/>
+                <w:szCs w:val="20"/>
+              </w:rPr>
+            </w:pPr>
+          </w:p>
+        </w:tc>
+        <w:tc>
+          <w:tcPr>
+            <w:tcW w:w="1590" w:type="dxa"/>
+            <w:tcBorders>
+              <w:bottom w:val="single" w:sz="8" w:space="0" w:color="808080"/>
+              <w:right w:val="single" w:sz="8" w:space="0" w:color="808080"/>
+            </w:tcBorders>
+            <w:shd w:val="clear" w:color="auto" w:fill="auto"/>
+            <w:tcMar>
+              <w:top w:w="5" w:type="dxa"/>
+              <w:left w:w="5" w:type="dxa"/>
+              <w:bottom w:w="5" w:type="dxa"/>
+              <w:right w:w="5" w:type="dxa"/>
+            </w:tcMar>
+          </w:tcPr>
+          <w:p>
+            <w:pPr>
+              <w:widowControl w:val="0"/>
+              <w:jc w:val="center"/>
+              <w:rPr>
+                <w:rFonts w:ascii="Raleway" w:eastAsia="Raleway" w:hAnsi="Raleway" w:cs="Raleway"/>
+                <w:sz w:val="20"/>
+                <w:szCs w:val="20"/>
+              </w:rPr>
+            </w:pPr>
+          </w:p>
+        </w:tc>
+        <w:tc>
+          <w:tcPr>
+            <w:tcW w:w="1365" w:type="dxa"/>
+            <w:tcBorders>
+              <w:bottom w:val="single" w:sz="8" w:space="0" w:color="808080"/>
+              <w:right w:val="single" w:sz="8" w:space="0" w:color="808080"/>
+            </w:tcBorders>
+            <w:shd w:val="clear" w:color="auto" w:fill="auto"/>
+            <w:tcMar>
+              <w:top w:w="5" w:type="dxa"/>
+              <w:left w:w="5" w:type="dxa"/>
+              <w:bottom w:w="5" w:type="dxa"/>
+              <w:right w:w="5" w:type="dxa"/>
+            </w:tcMar>
+          </w:tcPr>
+          <w:p>
+            <w:pPr>
+              <w:widowControl w:val="0"/>
+              <w:jc w:val="center"/>
+              <w:rPr>
+                <w:rFonts w:ascii="Raleway" w:eastAsia="Raleway" w:hAnsi="Raleway" w:cs="Raleway"/>
+                <w:sz w:val="20"/>
+                <w:szCs w:val="20"/>
+              </w:rPr>
+            </w:pPr>
+          </w:p>
+        </w:tc>
+      </w:tr>
+      <w:tr>
+        <w:tc>
+          <w:tcPr>
+            <w:tcW w:w="840" w:type="dxa"/>
+            <w:tcBorders>
+              <w:left w:val="single" w:sz="8" w:space="0" w:color="808080"/>
+              <w:bottom w:val="single" w:sz="8" w:space="0" w:color="808080"/>
+              <w:right w:val="single" w:sz="8" w:space="0" w:color="808080"/>
+            </w:tcBorders>
+            <w:shd w:val="clear" w:color="auto" w:fill="auto"/>
+            <w:tcMar>
+              <w:top w:w="5" w:type="dxa"/>
+              <w:left w:w="5" w:type="dxa"/>
+              <w:bottom w:w="5" w:type="dxa"/>
+              <w:right w:w="5" w:type="dxa"/>
+            </w:tcMar>
+          </w:tcPr>
+          <w:p>
+            <w:pPr>
+              <w:widowControl w:val="0"/>
+              <w:pBdr>
+                <w:top w:val="nil"/>
+                <w:left w:val="nil"/>
+                <w:bottom w:val="nil"/>
+                <w:right w:val="nil"/>
+                <w:between w:val="nil"/>
+              </w:pBdr>
+              <w:jc w:val="center"/>
+              <w:rPr>
+                <w:rFonts w:ascii="Raleway" w:eastAsia="Raleway" w:hAnsi="Raleway" w:cs="Raleway"/>
+                <w:sz w:val="20"/>
+                <w:szCs w:val="20"/>
+              </w:rPr>
+            </w:pPr>
+          </w:p>
+        </w:tc>
+        <w:tc>
+          <w:tcPr>
+            <w:tcW w:w="5130" w:type="dxa"/>
+            <w:tcBorders>
+              <w:bottom w:val="single" w:sz="8" w:space="0" w:color="808080"/>
+              <w:right w:val="single" w:sz="8" w:space="0" w:color="808080"/>
+            </w:tcBorders>
+            <w:shd w:val="clear" w:color="auto" w:fill="auto"/>
+            <w:tcMar>
+              <w:top w:w="5" w:type="dxa"/>
+              <w:left w:w="5" w:type="dxa"/>
+              <w:bottom w:w="5" w:type="dxa"/>
+              <w:right w:w="5" w:type="dxa"/>
+            </w:tcMar>
+          </w:tcPr>
+          <w:p>
+            <w:pPr>
+              <w:widowControl w:val="0"/>
+              <w:pBdr>
+                <w:top w:val="nil"/>
+                <w:left w:val="nil"/>
+                <w:bottom w:val="nil"/>
+                <w:right w:val="nil"/>
+                <w:between w:val="nil"/>
+              </w:pBdr>
+              <w:jc w:val="center"/>
+              <w:rPr>
+                <w:rFonts w:ascii="Raleway" w:eastAsia="Raleway" w:hAnsi="Raleway" w:cs="Raleway"/>
+                <w:sz w:val="20"/>
+                <w:szCs w:val="20"/>
+              </w:rPr>
+            </w:pPr>
+          </w:p>
+        </w:tc>
+        <w:tc>
+          <w:tcPr>
+            <w:tcW w:w="1590" w:type="dxa"/>
+            <w:tcBorders>
+              <w:bottom w:val="single" w:sz="8" w:space="0" w:color="808080"/>
+              <w:right w:val="single" w:sz="8" w:space="0" w:color="808080"/>
+            </w:tcBorders>
+            <w:shd w:val="clear" w:color="auto" w:fill="auto"/>
+            <w:tcMar>
+              <w:top w:w="5" w:type="dxa"/>
+              <w:left w:w="5" w:type="dxa"/>
+              <w:bottom w:w="5" w:type="dxa"/>
+              <w:right w:w="5" w:type="dxa"/>
+            </w:tcMar>
+          </w:tcPr>
+          <w:p>
+            <w:pPr>
+              <w:widowControl w:val="0"/>
+              <w:pBdr>
+                <w:top w:val="nil"/>
+                <w:left w:val="nil"/>
+                <w:bottom w:val="nil"/>
+                <w:right w:val="nil"/>
+                <w:between w:val="nil"/>
+              </w:pBdr>
+              <w:jc w:val="center"/>
+              <w:rPr>
+                <w:rFonts w:ascii="Raleway" w:eastAsia="Raleway" w:hAnsi="Raleway" w:cs="Raleway"/>
+                <w:sz w:val="20"/>
+                <w:szCs w:val="20"/>
+              </w:rPr>
+            </w:pPr>
+          </w:p>
+        </w:tc>
+        <w:tc>
+          <w:tcPr>
+            <w:tcW w:w="1365" w:type="dxa"/>
+            <w:tcBorders>
+              <w:bottom w:val="single" w:sz="8" w:space="0" w:color="808080"/>
+              <w:right w:val="single" w:sz="8" w:space="0" w:color="808080"/>
+            </w:tcBorders>
+            <w:shd w:val="clear" w:color="auto" w:fill="auto"/>
+            <w:tcMar>
+              <w:top w:w="5" w:type="dxa"/>
+              <w:left w:w="5" w:type="dxa"/>
+              <w:bottom w:w="5" w:type="dxa"/>
+              <w:right w:w="5" w:type="dxa"/>
+            </w:tcMar>
+          </w:tcPr>
+          <w:p>
+            <w:pPr>
+              <w:widowControl w:val="0"/>
+              <w:jc w:val="center"/>
+              <w:rPr>
+                <w:rFonts w:ascii="Raleway" w:eastAsia="Raleway" w:hAnsi="Raleway" w:cs="Raleway"/>
+                <w:sz w:val="20"/>
+                <w:szCs w:val="20"/>
+              </w:rPr>
+            </w:pPr>
+          </w:p>
+        </w:tc>
+      </w:tr>
+    </w:tbl>
+    <w:p>
+      <w:pPr>
+        <w:pBdr>
+          <w:top w:val="nil"/>
+          <w:left w:val="nil"/>
+          <w:bottom w:val="nil"/>
+          <w:right w:val="nil"/>
+          <w:between w:val="nil"/>
+        </w:pBdr>
+        <w:rPr>
+          <w:rFonts w:ascii="Raleway" w:eastAsia="Raleway" w:hAnsi="Raleway" w:cs="Raleway"/>
+        </w:rPr>
+      </w:pPr>
+      <w:r>
+        <w:rPr>
+          <w:rFonts w:ascii="Raleway" w:eastAsia="Raleway" w:hAnsi="Raleway" w:cs="Raleway"/>
+          <w:sz w:val="20"/>
+          <w:szCs w:val="20"/>
+        </w:rPr>
+        <w:t xml:space="preserve"> </w:t>
+      </w:r>
+    </w:p>
+    <w:p/>
+    <w:p/>
+    <w:p/>
+    <w:p/>
+    <w:p/>
+    <w:p/>
+    <w:p/>
     <w:p>
       <w:pPr>
         <w:pStyle w:val="Heading1"/>
@@ -458,7 +2535,7 @@
                 <w:szCs w:val="20"/>
               </w:rPr>
             </w:pPr>
-            <w:hyperlink r:id="rId7" w:history="1">
+            <w:hyperlink r:id="rId8" w:history="1">
               <w:r>
                 <w:rPr>
                   <w:rStyle w:val="Hyperlink"/>
@@ -842,7 +2919,23 @@
                 <w:sz w:val="20"/>
                 <w:szCs w:val="20"/>
               </w:rPr>
-              <w:t>Assign user stories to each team members</w:t>
+              <w:t xml:space="preserve">Assign user stories </w:t>
+            </w:r>
+            <w:r>
+              <w:rPr>
+                <w:rFonts w:ascii="Raleway" w:eastAsia="Raleway" w:hAnsi="Raleway" w:cs="Raleway"/>
+                <w:sz w:val="20"/>
+                <w:szCs w:val="20"/>
+              </w:rPr>
+              <w:t xml:space="preserve">for sprint 1 </w:t>
+            </w:r>
+            <w:r>
+              <w:rPr>
+                <w:rFonts w:ascii="Raleway" w:eastAsia="Raleway" w:hAnsi="Raleway" w:cs="Raleway"/>
+                <w:sz w:val="20"/>
+                <w:szCs w:val="20"/>
+              </w:rPr>
+              <w:t>to each team members</w:t>
             </w:r>
           </w:p>
         </w:tc>
@@ -1374,26 +3467,29 @@
           </w:tcPr>
           <w:p>
             <w:pPr>
-              <w:pStyle w:val="ListParagraph"/>
-              <w:widowControl w:val="0"/>
-              <w:numPr>
-                <w:ilvl w:val="0"/>
-                <w:numId w:val="1"/>
-              </w:numPr>
-              <w:pBdr>
-                <w:top w:val="nil"/>
-                <w:left w:val="nil"/>
-                <w:bottom w:val="nil"/>
-                <w:right w:val="nil"/>
-                <w:between w:val="nil"/>
-              </w:pBdr>
-              <w:jc w:val="center"/>
-              <w:rPr>
-                <w:rFonts w:ascii="Raleway" w:eastAsia="Raleway" w:hAnsi="Raleway" w:cs="Raleway"/>
-                <w:sz w:val="20"/>
-                <w:szCs w:val="20"/>
-              </w:rPr>
-            </w:pPr>
+              <w:widowControl w:val="0"/>
+              <w:pBdr>
+                <w:top w:val="nil"/>
+                <w:left w:val="nil"/>
+                <w:bottom w:val="nil"/>
+                <w:right w:val="nil"/>
+                <w:between w:val="nil"/>
+              </w:pBdr>
+              <w:jc w:val="center"/>
+              <w:rPr>
+                <w:rFonts w:ascii="Raleway" w:eastAsia="Raleway" w:hAnsi="Raleway" w:cs="Raleway"/>
+                <w:sz w:val="20"/>
+                <w:szCs w:val="20"/>
+              </w:rPr>
+            </w:pPr>
+            <w:r>
+              <w:rPr>
+                <w:rFonts w:ascii="Raleway" w:eastAsia="Raleway" w:hAnsi="Raleway" w:cs="Raleway"/>
+                <w:sz w:val="20"/>
+                <w:szCs w:val="20"/>
+              </w:rPr>
+              <w:t>1.</w:t>
+            </w:r>
           </w:p>
         </w:tc>
         <w:tc>
@@ -1534,26 +3630,29 @@
           </w:tcPr>
           <w:p>
             <w:pPr>
-              <w:pStyle w:val="ListParagraph"/>
-              <w:widowControl w:val="0"/>
-              <w:numPr>
-                <w:ilvl w:val="0"/>
-                <w:numId w:val="1"/>
-              </w:numPr>
-              <w:pBdr>
-                <w:top w:val="nil"/>
-                <w:left w:val="nil"/>
-                <w:bottom w:val="nil"/>
-                <w:right w:val="nil"/>
-                <w:between w:val="nil"/>
-              </w:pBdr>
-              <w:jc w:val="center"/>
-              <w:rPr>
-                <w:rFonts w:ascii="Raleway" w:eastAsia="Raleway" w:hAnsi="Raleway" w:cs="Raleway"/>
-                <w:sz w:val="20"/>
-                <w:szCs w:val="20"/>
-              </w:rPr>
-            </w:pPr>
+              <w:widowControl w:val="0"/>
+              <w:pBdr>
+                <w:top w:val="nil"/>
+                <w:left w:val="nil"/>
+                <w:bottom w:val="nil"/>
+                <w:right w:val="nil"/>
+                <w:between w:val="nil"/>
+              </w:pBdr>
+              <w:jc w:val="center"/>
+              <w:rPr>
+                <w:rFonts w:ascii="Raleway" w:eastAsia="Raleway" w:hAnsi="Raleway" w:cs="Raleway"/>
+                <w:sz w:val="20"/>
+                <w:szCs w:val="20"/>
+              </w:rPr>
+            </w:pPr>
+            <w:r>
+              <w:rPr>
+                <w:rFonts w:ascii="Raleway" w:eastAsia="Raleway" w:hAnsi="Raleway" w:cs="Raleway"/>
+                <w:sz w:val="20"/>
+                <w:szCs w:val="20"/>
+              </w:rPr>
+              <w:t>2.</w:t>
+            </w:r>
           </w:p>
         </w:tc>
         <w:tc>
@@ -1687,26 +3786,29 @@
           </w:tcPr>
           <w:p>
             <w:pPr>
-              <w:pStyle w:val="ListParagraph"/>
-              <w:widowControl w:val="0"/>
-              <w:numPr>
-                <w:ilvl w:val="0"/>
-                <w:numId w:val="1"/>
-              </w:numPr>
-              <w:pBdr>
-                <w:top w:val="nil"/>
-                <w:left w:val="nil"/>
-                <w:bottom w:val="nil"/>
-                <w:right w:val="nil"/>
-                <w:between w:val="nil"/>
-              </w:pBdr>
-              <w:jc w:val="center"/>
-              <w:rPr>
-                <w:rFonts w:ascii="Raleway" w:eastAsia="Raleway" w:hAnsi="Raleway" w:cs="Raleway"/>
-                <w:sz w:val="20"/>
-                <w:szCs w:val="20"/>
-              </w:rPr>
-            </w:pPr>
+              <w:widowControl w:val="0"/>
+              <w:pBdr>
+                <w:top w:val="nil"/>
+                <w:left w:val="nil"/>
+                <w:bottom w:val="nil"/>
+                <w:right w:val="nil"/>
+                <w:between w:val="nil"/>
+              </w:pBdr>
+              <w:jc w:val="center"/>
+              <w:rPr>
+                <w:rFonts w:ascii="Raleway" w:eastAsia="Raleway" w:hAnsi="Raleway" w:cs="Raleway"/>
+                <w:sz w:val="20"/>
+                <w:szCs w:val="20"/>
+              </w:rPr>
+            </w:pPr>
+            <w:r>
+              <w:rPr>
+                <w:rFonts w:ascii="Raleway" w:eastAsia="Raleway" w:hAnsi="Raleway" w:cs="Raleway"/>
+                <w:sz w:val="20"/>
+                <w:szCs w:val="20"/>
+              </w:rPr>
+              <w:t>3.</w:t>
+            </w:r>
           </w:p>
         </w:tc>
         <w:tc>
@@ -1840,26 +3942,29 @@
           </w:tcPr>
           <w:p>
             <w:pPr>
-              <w:pStyle w:val="ListParagraph"/>
-              <w:widowControl w:val="0"/>
-              <w:numPr>
-                <w:ilvl w:val="0"/>
-                <w:numId w:val="1"/>
-              </w:numPr>
-              <w:pBdr>
-                <w:top w:val="nil"/>
-                <w:left w:val="nil"/>
-                <w:bottom w:val="nil"/>
-                <w:right w:val="nil"/>
-                <w:between w:val="nil"/>
-              </w:pBdr>
-              <w:jc w:val="center"/>
-              <w:rPr>
-                <w:rFonts w:ascii="Raleway" w:eastAsia="Raleway" w:hAnsi="Raleway" w:cs="Raleway"/>
-                <w:sz w:val="20"/>
-                <w:szCs w:val="20"/>
-              </w:rPr>
-            </w:pPr>
+              <w:widowControl w:val="0"/>
+              <w:pBdr>
+                <w:top w:val="nil"/>
+                <w:left w:val="nil"/>
+                <w:bottom w:val="nil"/>
+                <w:right w:val="nil"/>
+                <w:between w:val="nil"/>
+              </w:pBdr>
+              <w:jc w:val="center"/>
+              <w:rPr>
+                <w:rFonts w:ascii="Raleway" w:eastAsia="Raleway" w:hAnsi="Raleway" w:cs="Raleway"/>
+                <w:sz w:val="20"/>
+                <w:szCs w:val="20"/>
+              </w:rPr>
+            </w:pPr>
+            <w:r>
+              <w:rPr>
+                <w:rFonts w:ascii="Raleway" w:eastAsia="Raleway" w:hAnsi="Raleway" w:cs="Raleway"/>
+                <w:sz w:val="20"/>
+                <w:szCs w:val="20"/>
+              </w:rPr>
+              <w:t>4.</w:t>
+            </w:r>
           </w:p>
         </w:tc>
         <w:tc>
@@ -2001,6 +4106,14 @@
                 <w:szCs w:val="20"/>
               </w:rPr>
             </w:pPr>
+            <w:r>
+              <w:rPr>
+                <w:rFonts w:ascii="Raleway" w:eastAsia="Raleway" w:hAnsi="Raleway" w:cs="Raleway"/>
+                <w:sz w:val="20"/>
+                <w:szCs w:val="20"/>
+              </w:rPr>
+              <w:t>5.</w:t>
+            </w:r>
           </w:p>
         </w:tc>
         <w:tc>
@@ -2035,6 +4148,30 @@
                 <w:szCs w:val="20"/>
               </w:rPr>
             </w:pPr>
+            <w:r>
+              <w:rPr>
+                <w:rFonts w:ascii="Raleway" w:eastAsia="Raleway" w:hAnsi="Raleway" w:cs="Raleway"/>
+                <w:sz w:val="20"/>
+                <w:szCs w:val="20"/>
+              </w:rPr>
+              <w:t xml:space="preserve">Write acceptance tests for </w:t>
+            </w:r>
+            <w:r>
+              <w:rPr>
+                <w:rFonts w:ascii="Raleway" w:eastAsia="Raleway" w:hAnsi="Raleway" w:cs="Raleway"/>
+                <w:sz w:val="20"/>
+                <w:szCs w:val="20"/>
+              </w:rPr>
+              <w:t xml:space="preserve">two </w:t>
+            </w:r>
+            <w:r>
+              <w:rPr>
+                <w:rFonts w:ascii="Raleway" w:eastAsia="Raleway" w:hAnsi="Raleway" w:cs="Raleway"/>
+                <w:sz w:val="20"/>
+                <w:szCs w:val="20"/>
+              </w:rPr>
+              <w:t>user stories</w:t>
+            </w:r>
           </w:p>
         </w:tc>
         <w:tc>
@@ -2069,6 +4206,14 @@
                 <w:szCs w:val="20"/>
               </w:rPr>
             </w:pPr>
+            <w:r>
+              <w:rPr>
+                <w:rFonts w:ascii="Raleway" w:eastAsia="Raleway" w:hAnsi="Raleway" w:cs="Raleway"/>
+                <w:sz w:val="20"/>
+                <w:szCs w:val="20"/>
+              </w:rPr>
+              <w:t>Everyone</w:t>
+            </w:r>
           </w:p>
         </w:tc>
         <w:tc>
@@ -2096,6 +4241,14 @@
                 <w:szCs w:val="20"/>
               </w:rPr>
             </w:pPr>
+            <w:r>
+              <w:rPr>
+                <w:rFonts w:ascii="Raleway" w:eastAsia="Raleway" w:hAnsi="Raleway" w:cs="Raleway"/>
+                <w:sz w:val="20"/>
+                <w:szCs w:val="20"/>
+              </w:rPr>
+              <w:t>12/08/2020</w:t>
+            </w:r>
           </w:p>
         </w:tc>
       </w:tr>
@@ -2128,11 +4281,29 @@
           <w:rFonts w:ascii="Raleway" w:eastAsia="Raleway" w:hAnsi="Raleway" w:cs="Raleway"/>
         </w:rPr>
       </w:pPr>
+      <w:r>
+        <w:rPr>
+          <w:rFonts w:ascii="Raleway" w:eastAsia="Raleway" w:hAnsi="Raleway" w:cs="Raleway"/>
+        </w:rPr>
+        <w:t># Note: Each member splits their user stories</w:t>
+      </w:r>
+      <w:r>
+        <w:rPr>
+          <w:rFonts w:ascii="Raleway" w:eastAsia="Raleway" w:hAnsi="Raleway" w:cs="Raleway"/>
+        </w:rPr>
+        <w:t xml:space="preserve"> (1 – 4)</w:t>
+      </w:r>
+      <w:r>
+        <w:rPr>
+          <w:rFonts w:ascii="Raleway" w:eastAsia="Raleway" w:hAnsi="Raleway" w:cs="Raleway"/>
+        </w:rPr>
+        <w:t xml:space="preserve"> into tasks to prepare for the sprint 1.</w:t>
+      </w:r>
     </w:p>
     <w:sectPr>
-      <w:headerReference w:type="default" r:id="rId8"/>
-      <w:headerReference w:type="first" r:id="rId9"/>
-      <w:footerReference w:type="first" r:id="rId10"/>
+      <w:headerReference w:type="default" r:id="rId9"/>
+      <w:headerReference w:type="first" r:id="rId10"/>
+      <w:footerReference w:type="first" r:id="rId11"/>
       <w:pgSz w:w="11909" w:h="16834"/>
       <w:pgMar w:top="1440" w:right="1440" w:bottom="1440" w:left="1440" w:header="0" w:footer="720" w:gutter="0"/>
       <w:pgNumType w:start="1"/>
@@ -2143,7 +4314,7 @@
 </file>
 
 <file path=word/endnotes.xml><?xml version="1.0" encoding="utf-8"?>
-<w:endnotes xmlns:wpc="http://schemas.microsoft.com/office/word/2010/wordprocessingCanvas" xmlns:cx="http://schemas.microsoft.com/office/drawing/2014/chartex" xmlns:cx1="http://schemas.microsoft.com/office/drawing/2015/9/8/chartex" xmlns:cx2="http://schemas.microsoft.com/office/drawing/2015/10/21/chartex" xmlns:cx3="http://schemas.microsoft.com/office/drawing/2016/5/9/chartex" xmlns:cx4="http://schemas.microsoft.com/office/drawing/2016/5/10/chartex" xmlns:cx5="http://schemas.microsoft.com/office/drawing/2016/5/11/chartex" xmlns:cx6="http://schemas.microsoft.com/office/drawing/2016/5/12/chartex" xmlns:cx7="http://schemas.microsoft.com/office/drawing/2016/5/13/chartex" xmlns:cx8="http://schemas.microsoft.com/office/drawing/2016/5/14/chartex" xmlns:mc="http://schemas.openxmlformats.org/markup-compatibility/2006" xmlns:aink="http://schemas.microsoft.com/office/drawing/2016/ink" xmlns:am3d="http://schemas.microsoft.com/office/drawing/2017/model3d" xmlns:o="urn:schemas-microsoft-com:office:office" xmlns:r="http://schemas.openxmlformats.org/officeDocument/2006/relationships" xmlns:m="http://schemas.openxmlformats.org/officeDocument/2006/math" xmlns:v="urn:schemas-microsoft-com:vml" xmlns:wp14="http://schemas.microsoft.com/office/word/2010/wordprocessingDrawing" xmlns:wp="http://schemas.openxmlformats.org/drawingml/2006/wordprocessingDrawing" xmlns:w10="urn:schemas-microsoft-com:office:word" xmlns:w="http://schemas.openxmlformats.org/wordprocessingml/2006/main" xmlns:w14="http://schemas.microsoft.com/office/word/2010/wordml" xmlns:w15="http://schemas.microsoft.com/office/word/2012/wordml" xmlns:w16cex="http://schemas.microsoft.com/office/word/2018/wordml/cex" xmlns:w16cid="http://schemas.microsoft.com/office/word/2016/wordml/cid" xmlns:w16="http://schemas.microsoft.com/office/word/2018/wordml" xmlns:w16se="http://schemas.microsoft.com/office/word/2015/wordml/symex" xmlns:wpg="http://schemas.microsoft.com/office/word/2010/wordprocessingGroup" xmlns:wpi="http://schemas.microsoft.com/office/word/2010/wordprocessingInk" xmlns:wne="http://schemas.microsoft.com/office/word/2006/wordml" xmlns:wps="http://schemas.microsoft.com/office/word/2010/wordprocessingShape" mc:Ignorable="w14 w15 w16se w16cid w16 w16cex wp14">
+<w:endnotes xmlns:wpc="http://schemas.microsoft.com/office/word/2010/wordprocessingCanvas" xmlns:cx="http://schemas.microsoft.com/office/drawing/2014/chartex" xmlns:cx1="http://schemas.microsoft.com/office/drawing/2015/9/8/chartex" xmlns:cx2="http://schemas.microsoft.com/office/drawing/2015/10/21/chartex" xmlns:cx3="http://schemas.microsoft.com/office/drawing/2016/5/9/chartex" xmlns:cx4="http://schemas.microsoft.com/office/drawing/2016/5/10/chartex" xmlns:cx5="http://schemas.microsoft.com/office/drawing/2016/5/11/chartex" xmlns:cx6="http://schemas.microsoft.com/office/drawing/2016/5/12/chartex" xmlns:cx7="http://schemas.microsoft.com/office/drawing/2016/5/13/chartex" xmlns:cx8="http://schemas.microsoft.com/office/drawing/2016/5/14/chartex" xmlns:mc="http://schemas.openxmlformats.org/markup-compatibility/2006" xmlns:aink="http://schemas.microsoft.com/office/drawing/2016/ink" xmlns:am3d="http://schemas.microsoft.com/office/drawing/2017/model3d" xmlns:o="urn:schemas-microsoft-com:office:office" xmlns:r="http://schemas.openxmlformats.org/officeDocument/2006/relationships" xmlns:m="http://schemas.openxmlformats.org/officeDocument/2006/math" xmlns:v="urn:schemas-microsoft-com:vml" xmlns:wp14="http://schemas.microsoft.com/office/word/2010/wordprocessingDrawing" xmlns:wp="http://schemas.openxmlformats.org/drawingml/2006/wordprocessingDrawing" xmlns:w10="urn:schemas-microsoft-com:office:word" xmlns:w="http://schemas.openxmlformats.org/wordprocessingml/2006/main" xmlns:w14="http://schemas.microsoft.com/office/word/2010/wordml" xmlns:w15="http://schemas.microsoft.com/office/word/2012/wordml" xmlns:w16cid="http://schemas.microsoft.com/office/word/2016/wordml/cid" xmlns:w16se="http://schemas.microsoft.com/office/word/2015/wordml/symex" xmlns:wpg="http://schemas.microsoft.com/office/word/2010/wordprocessingGroup" xmlns:wpi="http://schemas.microsoft.com/office/word/2010/wordprocessingInk" xmlns:wne="http://schemas.microsoft.com/office/word/2006/wordml" xmlns:wps="http://schemas.microsoft.com/office/word/2010/wordprocessingShape" mc:Ignorable="w14 w15 w16se w16cid wp14">
   <w:endnote w:type="separator" w:id="-1">
     <w:p>
       <w:pPr>
@@ -2168,13 +4339,13 @@
 </file>
 
 <file path=word/footer1.xml><?xml version="1.0" encoding="utf-8"?>
-<w:ftr xmlns:wpc="http://schemas.microsoft.com/office/word/2010/wordprocessingCanvas" xmlns:cx="http://schemas.microsoft.com/office/drawing/2014/chartex" xmlns:cx1="http://schemas.microsoft.com/office/drawing/2015/9/8/chartex" xmlns:cx2="http://schemas.microsoft.com/office/drawing/2015/10/21/chartex" xmlns:cx3="http://schemas.microsoft.com/office/drawing/2016/5/9/chartex" xmlns:cx4="http://schemas.microsoft.com/office/drawing/2016/5/10/chartex" xmlns:cx5="http://schemas.microsoft.com/office/drawing/2016/5/11/chartex" xmlns:cx6="http://schemas.microsoft.com/office/drawing/2016/5/12/chartex" xmlns:cx7="http://schemas.microsoft.com/office/drawing/2016/5/13/chartex" xmlns:cx8="http://schemas.microsoft.com/office/drawing/2016/5/14/chartex" xmlns:mc="http://schemas.openxmlformats.org/markup-compatibility/2006" xmlns:aink="http://schemas.microsoft.com/office/drawing/2016/ink" xmlns:am3d="http://schemas.microsoft.com/office/drawing/2017/model3d" xmlns:o="urn:schemas-microsoft-com:office:office" xmlns:r="http://schemas.openxmlformats.org/officeDocument/2006/relationships" xmlns:m="http://schemas.openxmlformats.org/officeDocument/2006/math" xmlns:v="urn:schemas-microsoft-com:vml" xmlns:wp14="http://schemas.microsoft.com/office/word/2010/wordprocessingDrawing" xmlns:wp="http://schemas.openxmlformats.org/drawingml/2006/wordprocessingDrawing" xmlns:w10="urn:schemas-microsoft-com:office:word" xmlns:w="http://schemas.openxmlformats.org/wordprocessingml/2006/main" xmlns:w14="http://schemas.microsoft.com/office/word/2010/wordml" xmlns:w15="http://schemas.microsoft.com/office/word/2012/wordml" xmlns:w16cex="http://schemas.microsoft.com/office/word/2018/wordml/cex" xmlns:w16cid="http://schemas.microsoft.com/office/word/2016/wordml/cid" xmlns:w16="http://schemas.microsoft.com/office/word/2018/wordml" xmlns:w16se="http://schemas.microsoft.com/office/word/2015/wordml/symex" xmlns:wpg="http://schemas.microsoft.com/office/word/2010/wordprocessingGroup" xmlns:wpi="http://schemas.microsoft.com/office/word/2010/wordprocessingInk" xmlns:wne="http://schemas.microsoft.com/office/word/2006/wordml" xmlns:wps="http://schemas.microsoft.com/office/word/2010/wordprocessingShape" mc:Ignorable="w14 w15 w16se w16cid w16 w16cex wp14">
+<w:ftr xmlns:wpc="http://schemas.microsoft.com/office/word/2010/wordprocessingCanvas" xmlns:cx="http://schemas.microsoft.com/office/drawing/2014/chartex" xmlns:cx1="http://schemas.microsoft.com/office/drawing/2015/9/8/chartex" xmlns:cx2="http://schemas.microsoft.com/office/drawing/2015/10/21/chartex" xmlns:cx3="http://schemas.microsoft.com/office/drawing/2016/5/9/chartex" xmlns:cx4="http://schemas.microsoft.com/office/drawing/2016/5/10/chartex" xmlns:cx5="http://schemas.microsoft.com/office/drawing/2016/5/11/chartex" xmlns:cx6="http://schemas.microsoft.com/office/drawing/2016/5/12/chartex" xmlns:cx7="http://schemas.microsoft.com/office/drawing/2016/5/13/chartex" xmlns:cx8="http://schemas.microsoft.com/office/drawing/2016/5/14/chartex" xmlns:mc="http://schemas.openxmlformats.org/markup-compatibility/2006" xmlns:aink="http://schemas.microsoft.com/office/drawing/2016/ink" xmlns:am3d="http://schemas.microsoft.com/office/drawing/2017/model3d" xmlns:o="urn:schemas-microsoft-com:office:office" xmlns:r="http://schemas.openxmlformats.org/officeDocument/2006/relationships" xmlns:m="http://schemas.openxmlformats.org/officeDocument/2006/math" xmlns:v="urn:schemas-microsoft-com:vml" xmlns:wp14="http://schemas.microsoft.com/office/word/2010/wordprocessingDrawing" xmlns:wp="http://schemas.openxmlformats.org/drawingml/2006/wordprocessingDrawing" xmlns:w10="urn:schemas-microsoft-com:office:word" xmlns:w="http://schemas.openxmlformats.org/wordprocessingml/2006/main" xmlns:w14="http://schemas.microsoft.com/office/word/2010/wordml" xmlns:w15="http://schemas.microsoft.com/office/word/2012/wordml" xmlns:w16cid="http://schemas.microsoft.com/office/word/2016/wordml/cid" xmlns:w16se="http://schemas.microsoft.com/office/word/2015/wordml/symex" xmlns:wpg="http://schemas.microsoft.com/office/word/2010/wordprocessingGroup" xmlns:wpi="http://schemas.microsoft.com/office/word/2010/wordprocessingInk" xmlns:wne="http://schemas.microsoft.com/office/word/2006/wordml" xmlns:wps="http://schemas.microsoft.com/office/word/2010/wordprocessingShape" mc:Ignorable="w14 w15 w16se w16cid wp14">
   <w:p/>
 </w:ftr>
 </file>
 
 <file path=word/footnotes.xml><?xml version="1.0" encoding="utf-8"?>
-<w:footnotes xmlns:wpc="http://schemas.microsoft.com/office/word/2010/wordprocessingCanvas" xmlns:cx="http://schemas.microsoft.com/office/drawing/2014/chartex" xmlns:cx1="http://schemas.microsoft.com/office/drawing/2015/9/8/chartex" xmlns:cx2="http://schemas.microsoft.com/office/drawing/2015/10/21/chartex" xmlns:cx3="http://schemas.microsoft.com/office/drawing/2016/5/9/chartex" xmlns:cx4="http://schemas.microsoft.com/office/drawing/2016/5/10/chartex" xmlns:cx5="http://schemas.microsoft.com/office/drawing/2016/5/11/chartex" xmlns:cx6="http://schemas.microsoft.com/office/drawing/2016/5/12/chartex" xmlns:cx7="http://schemas.microsoft.com/office/drawing/2016/5/13/chartex" xmlns:cx8="http://schemas.microsoft.com/office/drawing/2016/5/14/chartex" xmlns:mc="http://schemas.openxmlformats.org/markup-compatibility/2006" xmlns:aink="http://schemas.microsoft.com/office/drawing/2016/ink" xmlns:am3d="http://schemas.microsoft.com/office/drawing/2017/model3d" xmlns:o="urn:schemas-microsoft-com:office:office" xmlns:r="http://schemas.openxmlformats.org/officeDocument/2006/relationships" xmlns:m="http://schemas.openxmlformats.org/officeDocument/2006/math" xmlns:v="urn:schemas-microsoft-com:vml" xmlns:wp14="http://schemas.microsoft.com/office/word/2010/wordprocessingDrawing" xmlns:wp="http://schemas.openxmlformats.org/drawingml/2006/wordprocessingDrawing" xmlns:w10="urn:schemas-microsoft-com:office:word" xmlns:w="http://schemas.openxmlformats.org/wordprocessingml/2006/main" xmlns:w14="http://schemas.microsoft.com/office/word/2010/wordml" xmlns:w15="http://schemas.microsoft.com/office/word/2012/wordml" xmlns:w16cex="http://schemas.microsoft.com/office/word/2018/wordml/cex" xmlns:w16cid="http://schemas.microsoft.com/office/word/2016/wordml/cid" xmlns:w16="http://schemas.microsoft.com/office/word/2018/wordml" xmlns:w16se="http://schemas.microsoft.com/office/word/2015/wordml/symex" xmlns:wpg="http://schemas.microsoft.com/office/word/2010/wordprocessingGroup" xmlns:wpi="http://schemas.microsoft.com/office/word/2010/wordprocessingInk" xmlns:wne="http://schemas.microsoft.com/office/word/2006/wordml" xmlns:wps="http://schemas.microsoft.com/office/word/2010/wordprocessingShape" mc:Ignorable="w14 w15 w16se w16cid w16 w16cex wp14">
+<w:footnotes xmlns:wpc="http://schemas.microsoft.com/office/word/2010/wordprocessingCanvas" xmlns:cx="http://schemas.microsoft.com/office/drawing/2014/chartex" xmlns:cx1="http://schemas.microsoft.com/office/drawing/2015/9/8/chartex" xmlns:cx2="http://schemas.microsoft.com/office/drawing/2015/10/21/chartex" xmlns:cx3="http://schemas.microsoft.com/office/drawing/2016/5/9/chartex" xmlns:cx4="http://schemas.microsoft.com/office/drawing/2016/5/10/chartex" xmlns:cx5="http://schemas.microsoft.com/office/drawing/2016/5/11/chartex" xmlns:cx6="http://schemas.microsoft.com/office/drawing/2016/5/12/chartex" xmlns:cx7="http://schemas.microsoft.com/office/drawing/2016/5/13/chartex" xmlns:cx8="http://schemas.microsoft.com/office/drawing/2016/5/14/chartex" xmlns:mc="http://schemas.openxmlformats.org/markup-compatibility/2006" xmlns:aink="http://schemas.microsoft.com/office/drawing/2016/ink" xmlns:am3d="http://schemas.microsoft.com/office/drawing/2017/model3d" xmlns:o="urn:schemas-microsoft-com:office:office" xmlns:r="http://schemas.openxmlformats.org/officeDocument/2006/relationships" xmlns:m="http://schemas.openxmlformats.org/officeDocument/2006/math" xmlns:v="urn:schemas-microsoft-com:vml" xmlns:wp14="http://schemas.microsoft.com/office/word/2010/wordprocessingDrawing" xmlns:wp="http://schemas.openxmlformats.org/drawingml/2006/wordprocessingDrawing" xmlns:w10="urn:schemas-microsoft-com:office:word" xmlns:w="http://schemas.openxmlformats.org/wordprocessingml/2006/main" xmlns:w14="http://schemas.microsoft.com/office/word/2010/wordml" xmlns:w15="http://schemas.microsoft.com/office/word/2012/wordml" xmlns:w16cid="http://schemas.microsoft.com/office/word/2016/wordml/cid" xmlns:w16se="http://schemas.microsoft.com/office/word/2015/wordml/symex" xmlns:wpg="http://schemas.microsoft.com/office/word/2010/wordprocessingGroup" xmlns:wpi="http://schemas.microsoft.com/office/word/2010/wordprocessingInk" xmlns:wne="http://schemas.microsoft.com/office/word/2006/wordml" xmlns:wps="http://schemas.microsoft.com/office/word/2010/wordprocessingShape" mc:Ignorable="w14 w15 w16se w16cid wp14">
   <w:footnote w:type="separator" w:id="-1">
     <w:p>
       <w:pPr>
@@ -2199,7 +4370,7 @@
 </file>
 
 <file path=word/header1.xml><?xml version="1.0" encoding="utf-8"?>
-<w:hdr xmlns:wpc="http://schemas.microsoft.com/office/word/2010/wordprocessingCanvas" xmlns:cx="http://schemas.microsoft.com/office/drawing/2014/chartex" xmlns:cx1="http://schemas.microsoft.com/office/drawing/2015/9/8/chartex" xmlns:cx2="http://schemas.microsoft.com/office/drawing/2015/10/21/chartex" xmlns:cx3="http://schemas.microsoft.com/office/drawing/2016/5/9/chartex" xmlns:cx4="http://schemas.microsoft.com/office/drawing/2016/5/10/chartex" xmlns:cx5="http://schemas.microsoft.com/office/drawing/2016/5/11/chartex" xmlns:cx6="http://schemas.microsoft.com/office/drawing/2016/5/12/chartex" xmlns:cx7="http://schemas.microsoft.com/office/drawing/2016/5/13/chartex" xmlns:cx8="http://schemas.microsoft.com/office/drawing/2016/5/14/chartex" xmlns:mc="http://schemas.openxmlformats.org/markup-compatibility/2006" xmlns:aink="http://schemas.microsoft.com/office/drawing/2016/ink" xmlns:am3d="http://schemas.microsoft.com/office/drawing/2017/model3d" xmlns:o="urn:schemas-microsoft-com:office:office" xmlns:r="http://schemas.openxmlformats.org/officeDocument/2006/relationships" xmlns:m="http://schemas.openxmlformats.org/officeDocument/2006/math" xmlns:v="urn:schemas-microsoft-com:vml" xmlns:wp14="http://schemas.microsoft.com/office/word/2010/wordprocessingDrawing" xmlns:wp="http://schemas.openxmlformats.org/drawingml/2006/wordprocessingDrawing" xmlns:w10="urn:schemas-microsoft-com:office:word" xmlns:w="http://schemas.openxmlformats.org/wordprocessingml/2006/main" xmlns:w14="http://schemas.microsoft.com/office/word/2010/wordml" xmlns:w15="http://schemas.microsoft.com/office/word/2012/wordml" xmlns:w16cex="http://schemas.microsoft.com/office/word/2018/wordml/cex" xmlns:w16cid="http://schemas.microsoft.com/office/word/2016/wordml/cid" xmlns:w16="http://schemas.microsoft.com/office/word/2018/wordml" xmlns:w16se="http://schemas.microsoft.com/office/word/2015/wordml/symex" xmlns:wpg="http://schemas.microsoft.com/office/word/2010/wordprocessingGroup" xmlns:wpi="http://schemas.microsoft.com/office/word/2010/wordprocessingInk" xmlns:wne="http://schemas.microsoft.com/office/word/2006/wordml" xmlns:wps="http://schemas.microsoft.com/office/word/2010/wordprocessingShape" mc:Ignorable="w14 w15 w16se w16cid w16 w16cex wp14">
+<w:hdr xmlns:wpc="http://schemas.microsoft.com/office/word/2010/wordprocessingCanvas" xmlns:cx="http://schemas.microsoft.com/office/drawing/2014/chartex" xmlns:cx1="http://schemas.microsoft.com/office/drawing/2015/9/8/chartex" xmlns:cx2="http://schemas.microsoft.com/office/drawing/2015/10/21/chartex" xmlns:cx3="http://schemas.microsoft.com/office/drawing/2016/5/9/chartex" xmlns:cx4="http://schemas.microsoft.com/office/drawing/2016/5/10/chartex" xmlns:cx5="http://schemas.microsoft.com/office/drawing/2016/5/11/chartex" xmlns:cx6="http://schemas.microsoft.com/office/drawing/2016/5/12/chartex" xmlns:cx7="http://schemas.microsoft.com/office/drawing/2016/5/13/chartex" xmlns:cx8="http://schemas.microsoft.com/office/drawing/2016/5/14/chartex" xmlns:mc="http://schemas.openxmlformats.org/markup-compatibility/2006" xmlns:aink="http://schemas.microsoft.com/office/drawing/2016/ink" xmlns:am3d="http://schemas.microsoft.com/office/drawing/2017/model3d" xmlns:o="urn:schemas-microsoft-com:office:office" xmlns:r="http://schemas.openxmlformats.org/officeDocument/2006/relationships" xmlns:m="http://schemas.openxmlformats.org/officeDocument/2006/math" xmlns:v="urn:schemas-microsoft-com:vml" xmlns:wp14="http://schemas.microsoft.com/office/word/2010/wordprocessingDrawing" xmlns:wp="http://schemas.openxmlformats.org/drawingml/2006/wordprocessingDrawing" xmlns:w10="urn:schemas-microsoft-com:office:word" xmlns:w="http://schemas.openxmlformats.org/wordprocessingml/2006/main" xmlns:w14="http://schemas.microsoft.com/office/word/2010/wordml" xmlns:w15="http://schemas.microsoft.com/office/word/2012/wordml" xmlns:w16cid="http://schemas.microsoft.com/office/word/2016/wordml/cid" xmlns:w16se="http://schemas.microsoft.com/office/word/2015/wordml/symex" xmlns:wpg="http://schemas.microsoft.com/office/word/2010/wordprocessingGroup" xmlns:wpi="http://schemas.microsoft.com/office/word/2010/wordprocessingInk" xmlns:wne="http://schemas.microsoft.com/office/word/2006/wordml" xmlns:wps="http://schemas.microsoft.com/office/word/2010/wordprocessingShape" mc:Ignorable="w14 w15 w16se w16cid wp14">
   <w:p>
     <w:pPr>
       <w:pBdr>
@@ -2215,13 +4386,13 @@
 </file>
 
 <file path=word/header2.xml><?xml version="1.0" encoding="utf-8"?>
-<w:hdr xmlns:wpc="http://schemas.microsoft.com/office/word/2010/wordprocessingCanvas" xmlns:cx="http://schemas.microsoft.com/office/drawing/2014/chartex" xmlns:cx1="http://schemas.microsoft.com/office/drawing/2015/9/8/chartex" xmlns:cx2="http://schemas.microsoft.com/office/drawing/2015/10/21/chartex" xmlns:cx3="http://schemas.microsoft.com/office/drawing/2016/5/9/chartex" xmlns:cx4="http://schemas.microsoft.com/office/drawing/2016/5/10/chartex" xmlns:cx5="http://schemas.microsoft.com/office/drawing/2016/5/11/chartex" xmlns:cx6="http://schemas.microsoft.com/office/drawing/2016/5/12/chartex" xmlns:cx7="http://schemas.microsoft.com/office/drawing/2016/5/13/chartex" xmlns:cx8="http://schemas.microsoft.com/office/drawing/2016/5/14/chartex" xmlns:mc="http://schemas.openxmlformats.org/markup-compatibility/2006" xmlns:aink="http://schemas.microsoft.com/office/drawing/2016/ink" xmlns:am3d="http://schemas.microsoft.com/office/drawing/2017/model3d" xmlns:o="urn:schemas-microsoft-com:office:office" xmlns:r="http://schemas.openxmlformats.org/officeDocument/2006/relationships" xmlns:m="http://schemas.openxmlformats.org/officeDocument/2006/math" xmlns:v="urn:schemas-microsoft-com:vml" xmlns:wp14="http://schemas.microsoft.com/office/word/2010/wordprocessingDrawing" xmlns:wp="http://schemas.openxmlformats.org/drawingml/2006/wordprocessingDrawing" xmlns:w10="urn:schemas-microsoft-com:office:word" xmlns:w="http://schemas.openxmlformats.org/wordprocessingml/2006/main" xmlns:w14="http://schemas.microsoft.com/office/word/2010/wordml" xmlns:w15="http://schemas.microsoft.com/office/word/2012/wordml" xmlns:w16cex="http://schemas.microsoft.com/office/word/2018/wordml/cex" xmlns:w16cid="http://schemas.microsoft.com/office/word/2016/wordml/cid" xmlns:w16="http://schemas.microsoft.com/office/word/2018/wordml" xmlns:w16se="http://schemas.microsoft.com/office/word/2015/wordml/symex" xmlns:wpg="http://schemas.microsoft.com/office/word/2010/wordprocessingGroup" xmlns:wpi="http://schemas.microsoft.com/office/word/2010/wordprocessingInk" xmlns:wne="http://schemas.microsoft.com/office/word/2006/wordml" xmlns:wps="http://schemas.microsoft.com/office/word/2010/wordprocessingShape" mc:Ignorable="w14 w15 w16se w16cid w16 w16cex wp14">
+<w:hdr xmlns:wpc="http://schemas.microsoft.com/office/word/2010/wordprocessingCanvas" xmlns:cx="http://schemas.microsoft.com/office/drawing/2014/chartex" xmlns:cx1="http://schemas.microsoft.com/office/drawing/2015/9/8/chartex" xmlns:cx2="http://schemas.microsoft.com/office/drawing/2015/10/21/chartex" xmlns:cx3="http://schemas.microsoft.com/office/drawing/2016/5/9/chartex" xmlns:cx4="http://schemas.microsoft.com/office/drawing/2016/5/10/chartex" xmlns:cx5="http://schemas.microsoft.com/office/drawing/2016/5/11/chartex" xmlns:cx6="http://schemas.microsoft.com/office/drawing/2016/5/12/chartex" xmlns:cx7="http://schemas.microsoft.com/office/drawing/2016/5/13/chartex" xmlns:cx8="http://schemas.microsoft.com/office/drawing/2016/5/14/chartex" xmlns:mc="http://schemas.openxmlformats.org/markup-compatibility/2006" xmlns:aink="http://schemas.microsoft.com/office/drawing/2016/ink" xmlns:am3d="http://schemas.microsoft.com/office/drawing/2017/model3d" xmlns:o="urn:schemas-microsoft-com:office:office" xmlns:r="http://schemas.openxmlformats.org/officeDocument/2006/relationships" xmlns:m="http://schemas.openxmlformats.org/officeDocument/2006/math" xmlns:v="urn:schemas-microsoft-com:vml" xmlns:wp14="http://schemas.microsoft.com/office/word/2010/wordprocessingDrawing" xmlns:wp="http://schemas.openxmlformats.org/drawingml/2006/wordprocessingDrawing" xmlns:w10="urn:schemas-microsoft-com:office:word" xmlns:w="http://schemas.openxmlformats.org/wordprocessingml/2006/main" xmlns:w14="http://schemas.microsoft.com/office/word/2010/wordml" xmlns:w15="http://schemas.microsoft.com/office/word/2012/wordml" xmlns:w16cid="http://schemas.microsoft.com/office/word/2016/wordml/cid" xmlns:w16se="http://schemas.microsoft.com/office/word/2015/wordml/symex" xmlns:wpg="http://schemas.microsoft.com/office/word/2010/wordprocessingGroup" xmlns:wpi="http://schemas.microsoft.com/office/word/2010/wordprocessingInk" xmlns:wne="http://schemas.microsoft.com/office/word/2006/wordml" xmlns:wps="http://schemas.microsoft.com/office/word/2010/wordprocessingShape" mc:Ignorable="w14 w15 w16se w16cid wp14">
   <w:p/>
 </w:hdr>
 </file>
 
 <file path=word/numbering.xml><?xml version="1.0" encoding="utf-8"?>
-<w:numbering xmlns:wpc="http://schemas.microsoft.com/office/word/2010/wordprocessingCanvas" xmlns:cx="http://schemas.microsoft.com/office/drawing/2014/chartex" xmlns:cx1="http://schemas.microsoft.com/office/drawing/2015/9/8/chartex" xmlns:cx2="http://schemas.microsoft.com/office/drawing/2015/10/21/chartex" xmlns:cx3="http://schemas.microsoft.com/office/drawing/2016/5/9/chartex" xmlns:cx4="http://schemas.microsoft.com/office/drawing/2016/5/10/chartex" xmlns:cx5="http://schemas.microsoft.com/office/drawing/2016/5/11/chartex" xmlns:cx6="http://schemas.microsoft.com/office/drawing/2016/5/12/chartex" xmlns:cx7="http://schemas.microsoft.com/office/drawing/2016/5/13/chartex" xmlns:cx8="http://schemas.microsoft.com/office/drawing/2016/5/14/chartex" xmlns:mc="http://schemas.openxmlformats.org/markup-compatibility/2006" xmlns:aink="http://schemas.microsoft.com/office/drawing/2016/ink" xmlns:am3d="http://schemas.microsoft.com/office/drawing/2017/model3d" xmlns:o="urn:schemas-microsoft-com:office:office" xmlns:r="http://schemas.openxmlformats.org/officeDocument/2006/relationships" xmlns:m="http://schemas.openxmlformats.org/officeDocument/2006/math" xmlns:v="urn:schemas-microsoft-com:vml" xmlns:wp14="http://schemas.microsoft.com/office/word/2010/wordprocessingDrawing" xmlns:wp="http://schemas.openxmlformats.org/drawingml/2006/wordprocessingDrawing" xmlns:w10="urn:schemas-microsoft-com:office:word" xmlns:w="http://schemas.openxmlformats.org/wordprocessingml/2006/main" xmlns:w14="http://schemas.microsoft.com/office/word/2010/wordml" xmlns:w15="http://schemas.microsoft.com/office/word/2012/wordml" xmlns:w16cex="http://schemas.microsoft.com/office/word/2018/wordml/cex" xmlns:w16cid="http://schemas.microsoft.com/office/word/2016/wordml/cid" xmlns:w16="http://schemas.microsoft.com/office/word/2018/wordml" xmlns:w16se="http://schemas.microsoft.com/office/word/2015/wordml/symex" xmlns:wpg="http://schemas.microsoft.com/office/word/2010/wordprocessingGroup" xmlns:wpi="http://schemas.microsoft.com/office/word/2010/wordprocessingInk" xmlns:wne="http://schemas.microsoft.com/office/word/2006/wordml" xmlns:wps="http://schemas.microsoft.com/office/word/2010/wordprocessingShape" mc:Ignorable="w14 w15 w16se w16cid w16 w16cex wp14">
+<w:numbering xmlns:wpc="http://schemas.microsoft.com/office/word/2010/wordprocessingCanvas" xmlns:cx="http://schemas.microsoft.com/office/drawing/2014/chartex" xmlns:cx1="http://schemas.microsoft.com/office/drawing/2015/9/8/chartex" xmlns:cx2="http://schemas.microsoft.com/office/drawing/2015/10/21/chartex" xmlns:cx3="http://schemas.microsoft.com/office/drawing/2016/5/9/chartex" xmlns:cx4="http://schemas.microsoft.com/office/drawing/2016/5/10/chartex" xmlns:cx5="http://schemas.microsoft.com/office/drawing/2016/5/11/chartex" xmlns:cx6="http://schemas.microsoft.com/office/drawing/2016/5/12/chartex" xmlns:cx7="http://schemas.microsoft.com/office/drawing/2016/5/13/chartex" xmlns:cx8="http://schemas.microsoft.com/office/drawing/2016/5/14/chartex" xmlns:mc="http://schemas.openxmlformats.org/markup-compatibility/2006" xmlns:aink="http://schemas.microsoft.com/office/drawing/2016/ink" xmlns:am3d="http://schemas.microsoft.com/office/drawing/2017/model3d" xmlns:o="urn:schemas-microsoft-com:office:office" xmlns:r="http://schemas.openxmlformats.org/officeDocument/2006/relationships" xmlns:m="http://schemas.openxmlformats.org/officeDocument/2006/math" xmlns:v="urn:schemas-microsoft-com:vml" xmlns:wp14="http://schemas.microsoft.com/office/word/2010/wordprocessingDrawing" xmlns:wp="http://schemas.openxmlformats.org/drawingml/2006/wordprocessingDrawing" xmlns:w10="urn:schemas-microsoft-com:office:word" xmlns:w="http://schemas.openxmlformats.org/wordprocessingml/2006/main" xmlns:w14="http://schemas.microsoft.com/office/word/2010/wordml" xmlns:w15="http://schemas.microsoft.com/office/word/2012/wordml" xmlns:w16cid="http://schemas.microsoft.com/office/word/2016/wordml/cid" xmlns:w16se="http://schemas.microsoft.com/office/word/2015/wordml/symex" xmlns:wpg="http://schemas.microsoft.com/office/word/2010/wordprocessingGroup" xmlns:wpi="http://schemas.microsoft.com/office/word/2010/wordprocessingInk" xmlns:wne="http://schemas.microsoft.com/office/word/2006/wordml" xmlns:wps="http://schemas.microsoft.com/office/word/2010/wordprocessingShape" mc:Ignorable="w14 w15 w16se w16cid wp14">
   <w:abstractNum w:abstractNumId="0" w15:restartNumberingAfterBreak="0">
     <w:nsid w:val="011A6A6E"/>
     <w:multiLevelType w:val="hybridMultilevel"/>
@@ -2318,7 +4489,7 @@
 </file>
 
 <file path=word/styles.xml><?xml version="1.0" encoding="utf-8"?>
-<w:styles xmlns:mc="http://schemas.openxmlformats.org/markup-compatibility/2006" xmlns:r="http://schemas.openxmlformats.org/officeDocument/2006/relationships" xmlns:w="http://schemas.openxmlformats.org/wordprocessingml/2006/main" xmlns:w14="http://schemas.microsoft.com/office/word/2010/wordml" xmlns:w15="http://schemas.microsoft.com/office/word/2012/wordml" xmlns:w16cex="http://schemas.microsoft.com/office/word/2018/wordml/cex" xmlns:w16cid="http://schemas.microsoft.com/office/word/2016/wordml/cid" xmlns:w16="http://schemas.microsoft.com/office/word/2018/wordml" xmlns:w16se="http://schemas.microsoft.com/office/word/2015/wordml/symex" mc:Ignorable="w14 w15 w16se w16cid w16 w16cex">
+<w:styles xmlns:mc="http://schemas.openxmlformats.org/markup-compatibility/2006" xmlns:r="http://schemas.openxmlformats.org/officeDocument/2006/relationships" xmlns:w="http://schemas.openxmlformats.org/wordprocessingml/2006/main" xmlns:w14="http://schemas.microsoft.com/office/word/2010/wordml" xmlns:w15="http://schemas.microsoft.com/office/word/2012/wordml" xmlns:w16cid="http://schemas.microsoft.com/office/word/2016/wordml/cid" xmlns:w16se="http://schemas.microsoft.com/office/word/2015/wordml/symex" mc:Ignorable="w14 w15 w16se w16cid">
   <w:docDefaults>
     <w:rPrDefault>
       <w:rPr>

</xml_diff>